<commit_message>
Three downloaded dispositions overwritten with the already fixed versions from the spec fixtures folder.
</commit_message>
<xml_diff>
--- a/word_dispositions/DISPOSITION-2015-09-30.docx
+++ b/word_dispositions/DISPOSITION-2015-09-30.docx
@@ -1,6 +1,6 @@
 
 <file path=word/document.xml><?xml version="1.0" encoding="utf-8"?>
-<w:document xmlns:wpc="http://schemas.microsoft.com/office/word/2010/wordprocessingCanvas" xmlns:mc="http://schemas.openxmlformats.org/markup-compatibility/2006" xmlns:o="urn:schemas-microsoft-com:office:office" xmlns:r="http://schemas.openxmlformats.org/officeDocument/2006/relationships" xmlns:m="http://schemas.openxmlformats.org/officeDocument/2006/math" xmlns:v="urn:schemas-microsoft-com:vml" xmlns:wp14="http://schemas.microsoft.com/office/word/2010/wordprocessingDrawing" xmlns:wp="http://schemas.openxmlformats.org/drawingml/2006/wordprocessingDrawing" xmlns:w10="urn:schemas-microsoft-com:office:word" xmlns:w="http://schemas.openxmlformats.org/wordprocessingml/2006/main" xmlns:w14="http://schemas.microsoft.com/office/word/2010/wordml" xmlns:wpg="http://schemas.microsoft.com/office/word/2010/wordprocessingGroup" xmlns:wpi="http://schemas.microsoft.com/office/word/2010/wordprocessingInk" xmlns:wne="http://schemas.microsoft.com/office/word/2006/wordml" xmlns:wps="http://schemas.microsoft.com/office/word/2010/wordprocessingShape" mc:Ignorable="w14 wp14">
+<w:document xmlns:wpc="http://schemas.microsoft.com/office/word/2010/wordprocessingCanvas" xmlns:mo="http://schemas.microsoft.com/office/mac/office/2008/main" xmlns:mc="http://schemas.openxmlformats.org/markup-compatibility/2006" xmlns:mv="urn:schemas-microsoft-com:mac:vml" xmlns:o="urn:schemas-microsoft-com:office:office" xmlns:r="http://schemas.openxmlformats.org/officeDocument/2006/relationships" xmlns:m="http://schemas.openxmlformats.org/officeDocument/2006/math" xmlns:v="urn:schemas-microsoft-com:vml" xmlns:wp14="http://schemas.microsoft.com/office/word/2010/wordprocessingDrawing" xmlns:wp="http://schemas.openxmlformats.org/drawingml/2006/wordprocessingDrawing" xmlns:w10="urn:schemas-microsoft-com:office:word" xmlns:w="http://schemas.openxmlformats.org/wordprocessingml/2006/main" xmlns:w14="http://schemas.microsoft.com/office/word/2010/wordml" xmlns:w15="http://schemas.microsoft.com/office/word/2012/wordml" xmlns:wpg="http://schemas.microsoft.com/office/word/2010/wordprocessingGroup" xmlns:wpi="http://schemas.microsoft.com/office/word/2010/wordprocessingInk" xmlns:wne="http://schemas.microsoft.com/office/word/2006/wordml" xmlns:wps="http://schemas.microsoft.com/office/word/2010/wordprocessingShape" mc:Ignorable="w14 w15 wp14">
   <w:body>
     <w:tbl>
       <w:tblPr>
@@ -26,8 +26,6 @@
             <w:pPr>
               <w:pStyle w:val="Heading1"/>
             </w:pPr>
-            <w:bookmarkStart w:id="0" w:name="_GoBack"/>
-            <w:bookmarkEnd w:id="0"/>
             <w:r>
               <w:rPr>
                 <w:noProof/>
@@ -58,7 +56,7 @@
                           </pic:cNvPicPr>
                         </pic:nvPicPr>
                         <pic:blipFill>
-                          <a:blip r:embed="rId8" cstate="print">
+                          <a:blip r:embed="rId7" cstate="print">
                             <a:extLst>
                               <a:ext uri="{28A0092B-C50C-407E-A947-70E740481C1C}">
                                 <a14:useLocalDpi xmlns:a14="http://schemas.microsoft.com/office/drawing/2010/main" val="0"/>
@@ -1178,8 +1176,8 @@
                 <w:rFonts w:ascii="Times New Roman" w:hAnsi="Times New Roman"/>
               </w:rPr>
             </w:pPr>
-            <w:bookmarkStart w:id="1" w:name="Reports"/>
-            <w:bookmarkEnd w:id="1"/>
+            <w:bookmarkStart w:id="0" w:name="Reports"/>
+            <w:bookmarkEnd w:id="0"/>
             <w:r>
               <w:rPr>
                 <w:rFonts w:ascii="Times New Roman" w:hAnsi="Times New Roman"/>
@@ -4311,6 +4309,7 @@
                 <w:rFonts w:ascii="Times New Roman" w:hAnsi="Times New Roman"/>
                 <w:sz w:val="20"/>
               </w:rPr>
+              <w:lastRenderedPageBreak/>
               <w:t>9</w:t>
             </w:r>
           </w:p>
@@ -5474,8 +5473,8 @@
                 <w:sz w:val="20"/>
               </w:rPr>
             </w:pPr>
-            <w:bookmarkStart w:id="2" w:name="Motions"/>
-            <w:bookmarkEnd w:id="2"/>
+            <w:bookmarkStart w:id="1" w:name="Motions"/>
+            <w:bookmarkEnd w:id="1"/>
             <w:r>
               <w:rPr>
                 <w:rFonts w:ascii="Times New Roman" w:hAnsi="Times New Roman"/>
@@ -5679,25 +5678,7 @@
                 <w:lang w:val="en-CA"/>
               </w:rPr>
               <w:tab/>
-              <w:t xml:space="preserve">That the Public Works Department be directed to fund The Chancellor Matheson Pathway from Investors Group Field to </w:t>
-            </w:r>
-            <w:proofErr w:type="spellStart"/>
-            <w:r>
-              <w:rPr>
-                <w:rFonts w:ascii="Times New Roman" w:hAnsi="Times New Roman"/>
-                <w:sz w:val="20"/>
-                <w:lang w:val="en-CA"/>
-              </w:rPr>
-              <w:t>Pembina</w:t>
-            </w:r>
-            <w:proofErr w:type="spellEnd"/>
-            <w:r>
-              <w:rPr>
-                <w:rFonts w:ascii="Times New Roman" w:hAnsi="Times New Roman"/>
-                <w:sz w:val="20"/>
-                <w:lang w:val="en-CA"/>
-              </w:rPr>
-              <w:t xml:space="preserve"> Highway Project, in an amount</w:t>
+              <w:t>That the Public Works Department be directed to fund The Chancellor Matheson Pathway from Investors Group Field to Pembina Highway Project, in an amount</w:t>
             </w:r>
             <w:r>
               <w:rPr>
@@ -5919,7 +5900,6 @@
                 <w:lang w:val="en-CA"/>
               </w:rPr>
             </w:pPr>
-            <w:proofErr w:type="gramStart"/>
             <w:r>
               <w:rPr>
                 <w:rFonts w:ascii="Times New Roman" w:hAnsi="Times New Roman"/>
@@ -5936,7 +5916,6 @@
               </w:rPr>
               <w:t>hat the Winnipeg Public Service be directed to review and report back to the November 10, 2015 meeting of the Standing Policy Committee on Property and Development regarding the potential lease of the City-owned parcel of land located at the northwest corner of Young Street and Cumberland Avenue (Roll Number 13051180200), to the Portuguese Association of Manitoba, at an annual cost of $1.00, for the future development of a commemorative park.</w:t>
             </w:r>
-            <w:proofErr w:type="gramEnd"/>
           </w:p>
         </w:tc>
         <w:tc>
@@ -6042,25 +6021,7 @@
                 <w:sz w:val="20"/>
                 <w:lang w:val="en-CA"/>
               </w:rPr>
-              <w:t xml:space="preserve"> the Winnipeg public </w:t>
-            </w:r>
-            <w:proofErr w:type="gramStart"/>
-            <w:r>
-              <w:rPr>
-                <w:rFonts w:ascii="Times New Roman" w:hAnsi="Times New Roman"/>
-                <w:sz w:val="20"/>
-                <w:lang w:val="en-CA"/>
-              </w:rPr>
-              <w:t>service look</w:t>
-            </w:r>
-            <w:proofErr w:type="gramEnd"/>
-            <w:r>
-              <w:rPr>
-                <w:rFonts w:ascii="Times New Roman" w:hAnsi="Times New Roman"/>
-                <w:sz w:val="20"/>
-                <w:lang w:val="en-CA"/>
-              </w:rPr>
-              <w:t xml:space="preserve"> to other Canadian cities for cannabis regulatory provisions in order to establish limits on cannabis related facilities in Winnipeg.</w:t>
+              <w:t xml:space="preserve"> the Winnipeg public service look to other Canadian cities for cannabis regulatory provisions in order to establish limits on cannabis related facilities in Winnipeg.</w:t>
             </w:r>
           </w:p>
         </w:tc>
@@ -6159,25 +6120,7 @@
                 <w:sz w:val="20"/>
                 <w:lang w:val="en-CA"/>
               </w:rPr>
-              <w:t xml:space="preserve">That this matter </w:t>
-            </w:r>
-            <w:proofErr w:type="gramStart"/>
-            <w:r>
-              <w:rPr>
-                <w:rFonts w:ascii="Times New Roman" w:hAnsi="Times New Roman"/>
-                <w:sz w:val="20"/>
-                <w:lang w:val="en-CA"/>
-              </w:rPr>
-              <w:t>be</w:t>
-            </w:r>
-            <w:proofErr w:type="gramEnd"/>
-            <w:r>
-              <w:rPr>
-                <w:rFonts w:ascii="Times New Roman" w:hAnsi="Times New Roman"/>
-                <w:sz w:val="20"/>
-                <w:lang w:val="en-CA"/>
-              </w:rPr>
-              <w:t xml:space="preserve"> referred to the Governance Committee of Council for review and report back to Council within 90 days, with a view to developing an implementation plan to transfer hearings for land matters such as variances and conditional uses back to the five respective Community Committees.</w:t>
+              <w:t>That this matter be referred to the Governance Committee of Council for review and report back to Council within 90 days, with a view to developing an implementation plan to transfer hearings for land matters such as variances and conditional uses back to the five respective Community Committees.</w:t>
             </w:r>
           </w:p>
           <w:p>
@@ -6247,6 +6190,7 @@
                 <w:rFonts w:ascii="Times New Roman" w:hAnsi="Times New Roman"/>
                 <w:sz w:val="20"/>
               </w:rPr>
+              <w:lastRenderedPageBreak/>
               <w:t>5</w:t>
             </w:r>
           </w:p>
@@ -6368,7 +6312,6 @@
                 <w:lang w:val="en-CA"/>
               </w:rPr>
             </w:pPr>
-            <w:proofErr w:type="gramStart"/>
             <w:r>
               <w:rPr>
                 <w:rFonts w:ascii="Times New Roman" w:hAnsi="Times New Roman"/>
@@ -6391,34 +6334,7 @@
                 <w:sz w:val="20"/>
                 <w:lang w:val="en-CA"/>
               </w:rPr>
-              <w:t>That the zoning section of the by-law shall come into force and effect when the Plan of Subdivision is registered in the Winnipeg Land Titles Office and the Zoning Agreement is registered in the Winnipeg Land Titles Office by caveat against the subject lands, provided that the said effective date occurs within one year from the date the by-law is passed.</w:t>
-            </w:r>
-            <w:proofErr w:type="gramEnd"/>
-            <w:r>
-              <w:rPr>
-                <w:rFonts w:ascii="Times New Roman" w:hAnsi="Times New Roman"/>
-                <w:sz w:val="20"/>
-                <w:lang w:val="en-CA"/>
-              </w:rPr>
-              <w:t xml:space="preserve"> </w:t>
-            </w:r>
-            <w:proofErr w:type="gramStart"/>
-            <w:r>
-              <w:rPr>
-                <w:rFonts w:ascii="Times New Roman" w:hAnsi="Times New Roman"/>
-                <w:sz w:val="20"/>
-                <w:lang w:val="en-CA"/>
-              </w:rPr>
-              <w:t>failing</w:t>
-            </w:r>
-            <w:proofErr w:type="gramEnd"/>
-            <w:r>
-              <w:rPr>
-                <w:rFonts w:ascii="Times New Roman" w:hAnsi="Times New Roman"/>
-                <w:sz w:val="20"/>
-                <w:lang w:val="en-CA"/>
-              </w:rPr>
-              <w:t xml:space="preserve"> which the by-law will expire and the matter shall be deemed to be concluded and shall not be proceeded with unless an extension of time is applied for prior to the expiry of the one year period and Council approves the extension.</w:t>
+              <w:t>That the zoning section of the by-law shall come into force and effect when the Plan of Subdivision is registered in the Winnipeg Land Titles Office and the Zoning Agreement is registered in the Winnipeg Land Titles Office by caveat against the subject lands, provided that the said effective date occurs within one year from the date the by-law is passed. failing which the by-law will expire and the matter shall be deemed to be concluded and shall not be proceeded with unless an extension of time is applied for prior to the expiry of the one year period and Council approves the extension.</w:t>
             </w:r>
           </w:p>
         </w:tc>
@@ -6519,25 +6435,7 @@
                 <w:sz w:val="20"/>
                 <w:lang w:val="en-CA"/>
               </w:rPr>
-              <w:t xml:space="preserve">That the City of Winnipeg </w:t>
-            </w:r>
-            <w:proofErr w:type="gramStart"/>
-            <w:r>
-              <w:rPr>
-                <w:rFonts w:ascii="Times New Roman" w:hAnsi="Times New Roman"/>
-                <w:sz w:val="20"/>
-                <w:lang w:val="en-CA"/>
-              </w:rPr>
-              <w:t>join</w:t>
-            </w:r>
-            <w:proofErr w:type="gramEnd"/>
-            <w:r>
-              <w:rPr>
-                <w:rFonts w:ascii="Times New Roman" w:hAnsi="Times New Roman"/>
-                <w:sz w:val="20"/>
-                <w:lang w:val="en-CA"/>
-              </w:rPr>
-              <w:t xml:space="preserve"> the Francophone and Francophile Cities Network in order to capitalize on the opportunities afforded a city with such a rich francophone heritage and culture.</w:t>
+              <w:t>That the City of Winnipeg join the Francophone and Francophile Cities Network in order to capitalize on the opportunities afforded a city with such a rich francophone heritage and culture.</w:t>
             </w:r>
           </w:p>
           <w:p>
@@ -6699,25 +6597,7 @@
                 <w:sz w:val="20"/>
                 <w:lang w:val="en-CA"/>
               </w:rPr>
-              <w:t xml:space="preserve">the proposed green way on Pritchard Avenue from the Red River to Charles Street </w:t>
-            </w:r>
-            <w:proofErr w:type="gramStart"/>
-            <w:r>
-              <w:rPr>
-                <w:rFonts w:ascii="Times New Roman" w:hAnsi="Times New Roman"/>
-                <w:sz w:val="20"/>
-                <w:lang w:val="en-CA"/>
-              </w:rPr>
-              <w:t>be removed</w:t>
-            </w:r>
-            <w:proofErr w:type="gramEnd"/>
-            <w:r>
-              <w:rPr>
-                <w:rFonts w:ascii="Times New Roman" w:hAnsi="Times New Roman"/>
-                <w:sz w:val="20"/>
-                <w:lang w:val="en-CA"/>
-              </w:rPr>
-              <w:t xml:space="preserve"> from the Pedestrian and Cycli</w:t>
+              <w:t>the proposed green way on Pritchard Avenue from the Red River to Charles Street be removed from the Pedestrian and Cycli</w:t>
             </w:r>
             <w:r>
               <w:rPr>
@@ -6745,7 +6625,6 @@
                 <w:lang w:val="en-CA"/>
               </w:rPr>
             </w:pPr>
-            <w:proofErr w:type="gramStart"/>
             <w:r>
               <w:rPr>
                 <w:rFonts w:ascii="Times New Roman" w:hAnsi="Times New Roman"/>
@@ -6770,7 +6649,6 @@
               </w:rPr>
               <w:t>.</w:t>
             </w:r>
-            <w:proofErr w:type="gramEnd"/>
           </w:p>
         </w:tc>
         <w:tc>
@@ -6889,25 +6767,7 @@
                 <w:sz w:val="20"/>
                 <w:lang w:val="en-CA"/>
               </w:rPr>
-              <w:t xml:space="preserve"> the proposed green way on Jefferson Avenue from Main Street to Sinclair Street </w:t>
-            </w:r>
-            <w:proofErr w:type="gramStart"/>
-            <w:r>
-              <w:rPr>
-                <w:rFonts w:ascii="Times New Roman" w:hAnsi="Times New Roman"/>
-                <w:sz w:val="20"/>
-                <w:lang w:val="en-CA"/>
-              </w:rPr>
-              <w:t>be removed</w:t>
-            </w:r>
-            <w:proofErr w:type="gramEnd"/>
-            <w:r>
-              <w:rPr>
-                <w:rFonts w:ascii="Times New Roman" w:hAnsi="Times New Roman"/>
-                <w:sz w:val="20"/>
-                <w:lang w:val="en-CA"/>
-              </w:rPr>
-              <w:t xml:space="preserve"> from the Pedestrian and Cycling Strategies Fin</w:t>
+              <w:t xml:space="preserve"> the proposed green way on Jefferson Avenue from Main Street to Sinclair Street be removed from the Pedestrian and Cycling Strategies Fin</w:t>
             </w:r>
             <w:r>
               <w:rPr>
@@ -6949,25 +6809,7 @@
                 <w:sz w:val="20"/>
                 <w:lang w:val="en-CA"/>
               </w:rPr>
-              <w:t xml:space="preserve">the proposed green way on Seven Oaks Avenue from Scotia Street to Main Street </w:t>
-            </w:r>
-            <w:proofErr w:type="gramStart"/>
-            <w:r>
-              <w:rPr>
-                <w:rFonts w:ascii="Times New Roman" w:hAnsi="Times New Roman"/>
-                <w:sz w:val="20"/>
-                <w:lang w:val="en-CA"/>
-              </w:rPr>
-              <w:t>be removed</w:t>
-            </w:r>
-            <w:proofErr w:type="gramEnd"/>
-            <w:r>
-              <w:rPr>
-                <w:rFonts w:ascii="Times New Roman" w:hAnsi="Times New Roman"/>
-                <w:sz w:val="20"/>
-                <w:lang w:val="en-CA"/>
-              </w:rPr>
-              <w:t xml:space="preserve"> from the Pedestrian and Cycli</w:t>
+              <w:t>the proposed green way on Seven Oaks Avenue from Scotia Street to Main Street be removed from the Pedestrian and Cycli</w:t>
             </w:r>
             <w:r>
               <w:rPr>
@@ -7184,43 +7026,7 @@
                 <w:sz w:val="20"/>
                 <w:lang w:val="en-CA"/>
               </w:rPr>
-              <w:t xml:space="preserve"> the Pedestrian and Cycling Strategies Final Report maps </w:t>
-            </w:r>
-            <w:proofErr w:type="gramStart"/>
-            <w:r>
-              <w:rPr>
-                <w:rFonts w:ascii="Times New Roman" w:hAnsi="Times New Roman"/>
-                <w:sz w:val="20"/>
-                <w:lang w:val="en-CA"/>
-              </w:rPr>
-              <w:t>be updated</w:t>
-            </w:r>
-            <w:proofErr w:type="gramEnd"/>
-            <w:r>
-              <w:rPr>
-                <w:rFonts w:ascii="Times New Roman" w:hAnsi="Times New Roman"/>
-                <w:sz w:val="20"/>
-                <w:lang w:val="en-CA"/>
-              </w:rPr>
-              <w:t xml:space="preserve"> to reflect proposed painted bicycle lanes on Sutherland Avenue from </w:t>
-            </w:r>
-            <w:proofErr w:type="spellStart"/>
-            <w:r>
-              <w:rPr>
-                <w:rFonts w:ascii="Times New Roman" w:hAnsi="Times New Roman"/>
-                <w:sz w:val="20"/>
-                <w:lang w:val="en-CA"/>
-              </w:rPr>
-              <w:t>Annabella</w:t>
-            </w:r>
-            <w:proofErr w:type="spellEnd"/>
-            <w:r>
-              <w:rPr>
-                <w:rFonts w:ascii="Times New Roman" w:hAnsi="Times New Roman"/>
-                <w:sz w:val="20"/>
-                <w:lang w:val="en-CA"/>
-              </w:rPr>
-              <w:t xml:space="preserve"> Street to Euclid Avenue.</w:t>
+              <w:t xml:space="preserve"> the Pedestrian and Cycling Strategies Final Report maps be updated to reflect proposed painted bicycle lanes on Sutherland Avenue from Annabella Street to Euclid Avenue.</w:t>
             </w:r>
           </w:p>
         </w:tc>
@@ -7277,6 +7083,7 @@
                 <w:rFonts w:ascii="Times New Roman" w:hAnsi="Times New Roman"/>
                 <w:sz w:val="20"/>
               </w:rPr>
+              <w:lastRenderedPageBreak/>
               <w:t>10</w:t>
             </w:r>
           </w:p>
@@ -8206,8 +8013,8 @@
               </w:rPr>
               <w:br w:type="page"/>
             </w:r>
-            <w:bookmarkStart w:id="3" w:name="Bylaws"/>
-            <w:bookmarkEnd w:id="3"/>
+            <w:bookmarkStart w:id="2" w:name="Bylaws"/>
+            <w:bookmarkEnd w:id="2"/>
             <w:r>
               <w:rPr>
                 <w:rFonts w:ascii="Times New Roman" w:hAnsi="Times New Roman"/>
@@ -9901,462 +9708,373 @@
               <w:jc w:val="center"/>
             </w:pPr>
           </w:p>
-          <w:tbl>
-            <w:tblPr>
-              <w:tblStyle w:val="TableGrid"/>
-              <w:tblW w:w="0" w:type="auto"/>
-              <w:tblLook w:val="04A0" w:firstRow="1" w:lastRow="0" w:firstColumn="1" w:lastColumn="0" w:noHBand="0" w:noVBand="1"/>
-            </w:tblPr>
-            <w:tblGrid>
-              <w:gridCol w:w="2750"/>
-            </w:tblGrid>
-            <w:tr>
-              <w:tc>
-                <w:tcPr>
-                  <w:tcW w:w="2750" w:type="dxa"/>
-                </w:tcPr>
-                <w:p>
-                  <w:pPr>
-                    <w:rPr>
-                      <w:rFonts w:ascii="Arial" w:hAnsi="Arial" w:cs="Arial"/>
-                      <w:sz w:val="18"/>
-                      <w:szCs w:val="18"/>
-                      <w:lang w:val="en-CA"/>
-                    </w:rPr>
-                  </w:pPr>
-                  <w:r>
-                    <w:rPr>
-                      <w:rFonts w:ascii="Arial" w:hAnsi="Arial" w:cs="Arial"/>
-                      <w:sz w:val="18"/>
-                      <w:szCs w:val="18"/>
-                      <w:lang w:val="en-CA"/>
-                    </w:rPr>
-                    <w:t>His Worship Mayor Bowman</w:t>
-                  </w:r>
-                </w:p>
-              </w:tc>
-            </w:tr>
-            <w:tr>
-              <w:tc>
-                <w:tcPr>
-                  <w:tcW w:w="2750" w:type="dxa"/>
-                </w:tcPr>
-                <w:p>
-                  <w:pPr>
-                    <w:rPr>
-                      <w:rFonts w:ascii="Arial" w:hAnsi="Arial" w:cs="Arial"/>
-                      <w:sz w:val="18"/>
-                      <w:szCs w:val="18"/>
-                      <w:lang w:val="en-CA"/>
-                    </w:rPr>
-                  </w:pPr>
-                  <w:r>
-                    <w:rPr>
-                      <w:rFonts w:ascii="Arial" w:hAnsi="Arial" w:cs="Arial"/>
-                      <w:sz w:val="18"/>
-                      <w:szCs w:val="18"/>
-                      <w:lang w:val="en-CA"/>
-                    </w:rPr>
-                    <w:t xml:space="preserve">Councillor </w:t>
-                  </w:r>
-                  <w:r>
-                    <w:rPr>
-                      <w:rFonts w:ascii="Arial" w:hAnsi="Arial" w:cs="Arial"/>
-                      <w:sz w:val="18"/>
-                      <w:szCs w:val="18"/>
-                      <w:lang w:val="en-CA"/>
-                    </w:rPr>
-                    <w:t>Allard</w:t>
-                  </w:r>
-                </w:p>
-              </w:tc>
-            </w:tr>
-            <w:tr>
-              <w:tc>
-                <w:tcPr>
-                  <w:tcW w:w="2750" w:type="dxa"/>
-                </w:tcPr>
-                <w:p>
-                  <w:pPr>
-                    <w:rPr>
-                      <w:rFonts w:ascii="Arial" w:hAnsi="Arial" w:cs="Arial"/>
-                      <w:sz w:val="18"/>
-                      <w:szCs w:val="18"/>
-                      <w:lang w:val="en-CA"/>
-                    </w:rPr>
-                  </w:pPr>
-                  <w:r>
-                    <w:rPr>
-                      <w:rFonts w:ascii="Arial" w:hAnsi="Arial" w:cs="Arial"/>
-                      <w:sz w:val="18"/>
-                      <w:szCs w:val="18"/>
-                      <w:lang w:val="en-CA"/>
-                    </w:rPr>
-                    <w:t xml:space="preserve">Councillor </w:t>
-                  </w:r>
-                  <w:r>
-                    <w:rPr>
-                      <w:rFonts w:ascii="Arial" w:hAnsi="Arial" w:cs="Arial"/>
-                      <w:sz w:val="18"/>
-                      <w:szCs w:val="18"/>
-                      <w:lang w:val="en-CA"/>
-                    </w:rPr>
-                    <w:t>Browaty</w:t>
-                  </w:r>
-                </w:p>
-              </w:tc>
-            </w:tr>
-            <w:tr>
-              <w:tc>
-                <w:tcPr>
-                  <w:tcW w:w="2750" w:type="dxa"/>
-                </w:tcPr>
-                <w:p>
-                  <w:pPr>
-                    <w:rPr>
-                      <w:rFonts w:ascii="Arial" w:hAnsi="Arial" w:cs="Arial"/>
-                      <w:sz w:val="18"/>
-                      <w:szCs w:val="18"/>
-                      <w:lang w:val="en-CA"/>
-                    </w:rPr>
-                  </w:pPr>
-                  <w:r>
-                    <w:rPr>
-                      <w:rFonts w:ascii="Arial" w:hAnsi="Arial" w:cs="Arial"/>
-                      <w:sz w:val="18"/>
-                      <w:szCs w:val="18"/>
-                      <w:lang w:val="en-CA"/>
-                    </w:rPr>
-                    <w:t xml:space="preserve">Councillor </w:t>
-                  </w:r>
-                  <w:r>
-                    <w:rPr>
-                      <w:rFonts w:ascii="Arial" w:hAnsi="Arial" w:cs="Arial"/>
-                      <w:sz w:val="18"/>
-                      <w:szCs w:val="18"/>
-                      <w:lang w:val="en-CA"/>
-                    </w:rPr>
-                    <w:t>Gerbasi</w:t>
-                  </w:r>
-                </w:p>
-              </w:tc>
-            </w:tr>
-            <w:tr>
-              <w:tc>
-                <w:tcPr>
-                  <w:tcW w:w="2750" w:type="dxa"/>
-                </w:tcPr>
-                <w:p>
-                  <w:pPr>
-                    <w:rPr>
-                      <w:rFonts w:ascii="Arial" w:hAnsi="Arial" w:cs="Arial"/>
-                      <w:sz w:val="18"/>
-                      <w:szCs w:val="18"/>
-                      <w:lang w:val="en-CA"/>
-                    </w:rPr>
-                  </w:pPr>
-                  <w:r>
-                    <w:rPr>
-                      <w:rFonts w:ascii="Arial" w:hAnsi="Arial" w:cs="Arial"/>
-                      <w:sz w:val="18"/>
-                      <w:szCs w:val="18"/>
-                      <w:lang w:val="en-CA"/>
-                    </w:rPr>
-                    <w:t xml:space="preserve">Councillor </w:t>
-                  </w:r>
-                  <w:r>
-                    <w:rPr>
-                      <w:rFonts w:ascii="Arial" w:hAnsi="Arial" w:cs="Arial"/>
-                      <w:sz w:val="18"/>
-                      <w:szCs w:val="18"/>
-                      <w:lang w:val="en-CA"/>
-                    </w:rPr>
-                    <w:t>Gillingham</w:t>
-                  </w:r>
-                </w:p>
-              </w:tc>
-            </w:tr>
-            <w:tr>
-              <w:tc>
-                <w:tcPr>
-                  <w:tcW w:w="2750" w:type="dxa"/>
-                </w:tcPr>
-                <w:p>
-                  <w:pPr>
-                    <w:rPr>
-                      <w:rFonts w:ascii="Arial" w:hAnsi="Arial" w:cs="Arial"/>
-                      <w:sz w:val="18"/>
-                      <w:szCs w:val="18"/>
-                      <w:lang w:val="en-CA"/>
-                    </w:rPr>
-                  </w:pPr>
-                  <w:r>
-                    <w:rPr>
-                      <w:rFonts w:ascii="Arial" w:hAnsi="Arial" w:cs="Arial"/>
-                      <w:sz w:val="18"/>
-                      <w:szCs w:val="18"/>
-                      <w:lang w:val="en-CA"/>
-                    </w:rPr>
-                    <w:t xml:space="preserve">Councillor </w:t>
-                  </w:r>
-                  <w:r>
-                    <w:rPr>
-                      <w:rFonts w:ascii="Arial" w:hAnsi="Arial" w:cs="Arial"/>
-                      <w:sz w:val="18"/>
-                      <w:szCs w:val="18"/>
-                      <w:lang w:val="en-CA"/>
-                    </w:rPr>
-                    <w:t>Gilroy</w:t>
-                  </w:r>
-                </w:p>
-              </w:tc>
-            </w:tr>
-            <w:tr>
-              <w:tc>
-                <w:tcPr>
-                  <w:tcW w:w="2750" w:type="dxa"/>
-                </w:tcPr>
-                <w:p>
-                  <w:pPr>
-                    <w:rPr>
-                      <w:rFonts w:ascii="Arial" w:hAnsi="Arial" w:cs="Arial"/>
-                      <w:sz w:val="18"/>
-                      <w:szCs w:val="18"/>
-                      <w:lang w:val="en-CA"/>
-                    </w:rPr>
-                  </w:pPr>
-                  <w:r>
-                    <w:rPr>
-                      <w:rFonts w:ascii="Arial" w:hAnsi="Arial" w:cs="Arial"/>
-                      <w:sz w:val="18"/>
-                      <w:szCs w:val="18"/>
-                      <w:lang w:val="en-CA"/>
-                    </w:rPr>
-                    <w:t xml:space="preserve">Councillor </w:t>
-                  </w:r>
-                  <w:r>
-                    <w:rPr>
-                      <w:rFonts w:ascii="Arial" w:hAnsi="Arial" w:cs="Arial"/>
-                      <w:sz w:val="18"/>
-                      <w:szCs w:val="18"/>
-                      <w:lang w:val="en-CA"/>
-                    </w:rPr>
-                    <w:t>Lukes</w:t>
-                  </w:r>
-                </w:p>
-              </w:tc>
-            </w:tr>
-            <w:tr>
-              <w:tc>
-                <w:tcPr>
-                  <w:tcW w:w="2750" w:type="dxa"/>
-                </w:tcPr>
-                <w:p>
-                  <w:pPr>
-                    <w:rPr>
-                      <w:rFonts w:ascii="Arial" w:hAnsi="Arial" w:cs="Arial"/>
-                      <w:sz w:val="18"/>
-                      <w:szCs w:val="18"/>
-                      <w:lang w:val="en-CA"/>
-                    </w:rPr>
-                  </w:pPr>
-                  <w:r>
-                    <w:rPr>
-                      <w:rFonts w:ascii="Arial" w:hAnsi="Arial" w:cs="Arial"/>
-                      <w:sz w:val="18"/>
-                      <w:szCs w:val="18"/>
-                      <w:lang w:val="en-CA"/>
-                    </w:rPr>
-                    <w:t xml:space="preserve">Councillor </w:t>
-                  </w:r>
-                  <w:r>
-                    <w:rPr>
-                      <w:rFonts w:ascii="Arial" w:hAnsi="Arial" w:cs="Arial"/>
-                      <w:sz w:val="18"/>
-                      <w:szCs w:val="18"/>
-                      <w:lang w:val="en-CA"/>
-                    </w:rPr>
-                    <w:t>Mayes</w:t>
-                  </w:r>
-                </w:p>
-              </w:tc>
-            </w:tr>
-            <w:tr>
-              <w:tc>
-                <w:tcPr>
-                  <w:tcW w:w="2750" w:type="dxa"/>
-                </w:tcPr>
-                <w:p>
-                  <w:pPr>
-                    <w:rPr>
-                      <w:rFonts w:ascii="Arial" w:hAnsi="Arial" w:cs="Arial"/>
-                      <w:sz w:val="18"/>
-                      <w:szCs w:val="18"/>
-                      <w:lang w:val="en-CA"/>
-                    </w:rPr>
-                  </w:pPr>
-                  <w:r>
-                    <w:rPr>
-                      <w:rFonts w:ascii="Arial" w:hAnsi="Arial" w:cs="Arial"/>
-                      <w:sz w:val="18"/>
-                      <w:szCs w:val="18"/>
-                      <w:lang w:val="en-CA"/>
-                    </w:rPr>
-                    <w:t xml:space="preserve">Councillor </w:t>
-                  </w:r>
-                  <w:r>
-                    <w:rPr>
-                      <w:rFonts w:ascii="Arial" w:hAnsi="Arial" w:cs="Arial"/>
-                      <w:sz w:val="18"/>
-                      <w:szCs w:val="18"/>
-                      <w:lang w:val="en-CA"/>
-                    </w:rPr>
-                    <w:t>Morantz</w:t>
-                  </w:r>
-                </w:p>
-              </w:tc>
-            </w:tr>
-            <w:tr>
-              <w:tc>
-                <w:tcPr>
-                  <w:tcW w:w="2750" w:type="dxa"/>
-                </w:tcPr>
-                <w:p>
-                  <w:pPr>
-                    <w:rPr>
-                      <w:rFonts w:ascii="Arial" w:hAnsi="Arial" w:cs="Arial"/>
-                      <w:sz w:val="18"/>
-                      <w:szCs w:val="18"/>
-                      <w:lang w:val="en-CA"/>
-                    </w:rPr>
-                  </w:pPr>
-                  <w:r>
-                    <w:rPr>
-                      <w:rFonts w:ascii="Arial" w:hAnsi="Arial" w:cs="Arial"/>
-                      <w:sz w:val="18"/>
-                      <w:szCs w:val="18"/>
-                      <w:lang w:val="en-CA"/>
-                    </w:rPr>
-                    <w:t xml:space="preserve">Councillor </w:t>
-                  </w:r>
-                  <w:r>
-                    <w:rPr>
-                      <w:rFonts w:ascii="Arial" w:hAnsi="Arial" w:cs="Arial"/>
-                      <w:sz w:val="18"/>
-                      <w:szCs w:val="18"/>
-                      <w:lang w:val="en-CA"/>
-                    </w:rPr>
-                    <w:t>Orlikow</w:t>
-                  </w:r>
-                </w:p>
-              </w:tc>
-            </w:tr>
-            <w:tr>
-              <w:tc>
-                <w:tcPr>
-                  <w:tcW w:w="2750" w:type="dxa"/>
-                </w:tcPr>
-                <w:p>
-                  <w:pPr>
-                    <w:rPr>
-                      <w:rFonts w:ascii="Arial" w:hAnsi="Arial" w:cs="Arial"/>
-                      <w:sz w:val="18"/>
-                      <w:szCs w:val="18"/>
-                      <w:lang w:val="en-CA"/>
-                    </w:rPr>
-                  </w:pPr>
-                  <w:r>
-                    <w:rPr>
-                      <w:rFonts w:ascii="Arial" w:hAnsi="Arial" w:cs="Arial"/>
-                      <w:sz w:val="18"/>
-                      <w:szCs w:val="18"/>
-                      <w:lang w:val="en-CA"/>
-                    </w:rPr>
-                    <w:t xml:space="preserve">Councillor </w:t>
-                  </w:r>
-                  <w:r>
-                    <w:rPr>
-                      <w:rFonts w:ascii="Arial" w:hAnsi="Arial" w:cs="Arial"/>
-                      <w:sz w:val="18"/>
-                      <w:szCs w:val="18"/>
-                      <w:lang w:val="en-CA"/>
-                    </w:rPr>
-                    <w:t>Pagtakhan</w:t>
-                  </w:r>
-                </w:p>
-              </w:tc>
-            </w:tr>
-            <w:tr>
-              <w:tc>
-                <w:tcPr>
-                  <w:tcW w:w="2750" w:type="dxa"/>
-                </w:tcPr>
-                <w:p>
-                  <w:pPr>
-                    <w:rPr>
-                      <w:rFonts w:ascii="Arial" w:hAnsi="Arial" w:cs="Arial"/>
-                      <w:sz w:val="18"/>
-                      <w:szCs w:val="18"/>
-                      <w:lang w:val="en-CA"/>
-                    </w:rPr>
-                  </w:pPr>
-                  <w:r>
-                    <w:rPr>
-                      <w:rFonts w:ascii="Arial" w:hAnsi="Arial" w:cs="Arial"/>
-                      <w:sz w:val="18"/>
-                      <w:szCs w:val="18"/>
-                      <w:lang w:val="en-CA"/>
-                    </w:rPr>
-                    <w:t xml:space="preserve">Councillor </w:t>
-                  </w:r>
-                  <w:r>
-                    <w:rPr>
-                      <w:rFonts w:ascii="Arial" w:hAnsi="Arial" w:cs="Arial"/>
-                      <w:sz w:val="18"/>
-                      <w:szCs w:val="18"/>
-                      <w:lang w:val="en-CA"/>
-                    </w:rPr>
-                    <w:t>Wyatt</w:t>
-                  </w:r>
-                </w:p>
-              </w:tc>
-            </w:tr>
-            <w:tr>
-              <w:tc>
-                <w:tcPr>
-                  <w:tcW w:w="2750" w:type="dxa"/>
-                </w:tcPr>
-                <w:p>
-                  <w:pPr>
-                    <w:rPr>
-                      <w:rFonts w:ascii="Arial" w:hAnsi="Arial" w:cs="Arial"/>
-                      <w:sz w:val="18"/>
-                      <w:szCs w:val="18"/>
-                      <w:lang w:val="en-CA"/>
-                    </w:rPr>
-                  </w:pPr>
-                  <w:r>
-                    <w:rPr>
-                      <w:rFonts w:ascii="Arial" w:hAnsi="Arial" w:cs="Arial"/>
-                      <w:sz w:val="18"/>
-                      <w:szCs w:val="18"/>
-                      <w:lang w:val="en-CA"/>
-                    </w:rPr>
-                    <w:t>Councillor Sharm</w:t>
-                  </w:r>
-                  <w:r>
-                    <w:rPr>
-                      <w:rFonts w:ascii="Arial" w:hAnsi="Arial" w:cs="Arial"/>
-                      <w:sz w:val="18"/>
-                      <w:szCs w:val="18"/>
-                      <w:lang w:val="en-CA"/>
-                    </w:rPr>
-                    <w:t>a</w:t>
-                  </w:r>
-                </w:p>
-              </w:tc>
-            </w:tr>
-          </w:tbl>
+          <w:p>
+            <w:pPr>
+              <w:rPr>
+                <w:rFonts w:ascii="Arial" w:hAnsi="Arial" w:cs="Arial"/>
+                <w:sz w:val="18"/>
+                <w:szCs w:val="18"/>
+                <w:lang w:val="en-CA"/>
+              </w:rPr>
+            </w:pPr>
+            <w:r>
+              <w:rPr>
+                <w:rFonts w:ascii="Arial" w:hAnsi="Arial" w:cs="Arial"/>
+                <w:sz w:val="18"/>
+                <w:szCs w:val="18"/>
+                <w:lang w:val="en-CA"/>
+              </w:rPr>
+              <w:t>His Worship Mayor Bowman</w:t>
+            </w:r>
+          </w:p>
+          <w:p>
+            <w:pPr>
+              <w:rPr>
+                <w:rFonts w:ascii="Arial" w:hAnsi="Arial" w:cs="Arial"/>
+                <w:sz w:val="18"/>
+                <w:szCs w:val="18"/>
+                <w:lang w:val="en-CA"/>
+              </w:rPr>
+            </w:pPr>
+            <w:r>
+              <w:rPr>
+                <w:rFonts w:ascii="Arial" w:hAnsi="Arial" w:cs="Arial"/>
+                <w:sz w:val="18"/>
+                <w:szCs w:val="18"/>
+                <w:lang w:val="en-CA"/>
+              </w:rPr>
+              <w:t xml:space="preserve">Councillor </w:t>
+            </w:r>
+            <w:r>
+              <w:rPr>
+                <w:rFonts w:ascii="Arial" w:hAnsi="Arial" w:cs="Arial"/>
+                <w:sz w:val="18"/>
+                <w:szCs w:val="18"/>
+                <w:lang w:val="en-CA"/>
+              </w:rPr>
+              <w:t>Allard</w:t>
+            </w:r>
+          </w:p>
+          <w:p>
+            <w:pPr>
+              <w:rPr>
+                <w:rFonts w:ascii="Arial" w:hAnsi="Arial" w:cs="Arial"/>
+                <w:sz w:val="18"/>
+                <w:szCs w:val="18"/>
+                <w:lang w:val="en-CA"/>
+              </w:rPr>
+            </w:pPr>
+            <w:r>
+              <w:rPr>
+                <w:rFonts w:ascii="Arial" w:hAnsi="Arial" w:cs="Arial"/>
+                <w:sz w:val="18"/>
+                <w:szCs w:val="18"/>
+                <w:lang w:val="en-CA"/>
+              </w:rPr>
+              <w:t xml:space="preserve">Councillor </w:t>
+            </w:r>
+            <w:proofErr w:type="spellStart"/>
+            <w:r>
+              <w:rPr>
+                <w:rFonts w:ascii="Arial" w:hAnsi="Arial" w:cs="Arial"/>
+                <w:sz w:val="18"/>
+                <w:szCs w:val="18"/>
+                <w:lang w:val="en-CA"/>
+              </w:rPr>
+              <w:t>Browaty</w:t>
+            </w:r>
+            <w:proofErr w:type="spellEnd"/>
+          </w:p>
+          <w:p>
+            <w:pPr>
+              <w:rPr>
+                <w:rFonts w:ascii="Arial" w:hAnsi="Arial" w:cs="Arial"/>
+                <w:sz w:val="18"/>
+                <w:szCs w:val="18"/>
+                <w:lang w:val="en-CA"/>
+              </w:rPr>
+            </w:pPr>
+            <w:r>
+              <w:rPr>
+                <w:rFonts w:ascii="Arial" w:hAnsi="Arial" w:cs="Arial"/>
+                <w:sz w:val="18"/>
+                <w:szCs w:val="18"/>
+                <w:lang w:val="en-CA"/>
+              </w:rPr>
+              <w:t xml:space="preserve">Councillor </w:t>
+            </w:r>
+            <w:proofErr w:type="spellStart"/>
+            <w:r>
+              <w:rPr>
+                <w:rFonts w:ascii="Arial" w:hAnsi="Arial" w:cs="Arial"/>
+                <w:sz w:val="18"/>
+                <w:szCs w:val="18"/>
+                <w:lang w:val="en-CA"/>
+              </w:rPr>
+              <w:t>Gerbasi</w:t>
+            </w:r>
+            <w:proofErr w:type="spellEnd"/>
+          </w:p>
+          <w:p>
+            <w:pPr>
+              <w:rPr>
+                <w:rFonts w:ascii="Arial" w:hAnsi="Arial" w:cs="Arial"/>
+                <w:sz w:val="18"/>
+                <w:szCs w:val="18"/>
+                <w:lang w:val="en-CA"/>
+              </w:rPr>
+            </w:pPr>
+            <w:r>
+              <w:rPr>
+                <w:rFonts w:ascii="Arial" w:hAnsi="Arial" w:cs="Arial"/>
+                <w:sz w:val="18"/>
+                <w:szCs w:val="18"/>
+                <w:lang w:val="en-CA"/>
+              </w:rPr>
+              <w:t xml:space="preserve">Councillor </w:t>
+            </w:r>
+            <w:r>
+              <w:rPr>
+                <w:rFonts w:ascii="Arial" w:hAnsi="Arial" w:cs="Arial"/>
+                <w:sz w:val="18"/>
+                <w:szCs w:val="18"/>
+                <w:lang w:val="en-CA"/>
+              </w:rPr>
+              <w:t>Gillingham</w:t>
+            </w:r>
+          </w:p>
+          <w:p>
+            <w:pPr>
+              <w:rPr>
+                <w:rFonts w:ascii="Arial" w:hAnsi="Arial" w:cs="Arial"/>
+                <w:sz w:val="18"/>
+                <w:szCs w:val="18"/>
+                <w:lang w:val="en-CA"/>
+              </w:rPr>
+            </w:pPr>
+            <w:r>
+              <w:rPr>
+                <w:rFonts w:ascii="Arial" w:hAnsi="Arial" w:cs="Arial"/>
+                <w:sz w:val="18"/>
+                <w:szCs w:val="18"/>
+                <w:lang w:val="en-CA"/>
+              </w:rPr>
+              <w:t xml:space="preserve">Councillor </w:t>
+            </w:r>
+            <w:r>
+              <w:rPr>
+                <w:rFonts w:ascii="Arial" w:hAnsi="Arial" w:cs="Arial"/>
+                <w:sz w:val="18"/>
+                <w:szCs w:val="18"/>
+                <w:lang w:val="en-CA"/>
+              </w:rPr>
+              <w:t>Gilroy</w:t>
+            </w:r>
+          </w:p>
+          <w:p>
+            <w:pPr>
+              <w:rPr>
+                <w:rFonts w:ascii="Arial" w:hAnsi="Arial" w:cs="Arial"/>
+                <w:sz w:val="18"/>
+                <w:szCs w:val="18"/>
+                <w:lang w:val="en-CA"/>
+              </w:rPr>
+            </w:pPr>
+            <w:r>
+              <w:rPr>
+                <w:rFonts w:ascii="Arial" w:hAnsi="Arial" w:cs="Arial"/>
+                <w:sz w:val="18"/>
+                <w:szCs w:val="18"/>
+                <w:lang w:val="en-CA"/>
+              </w:rPr>
+              <w:t xml:space="preserve">Councillor </w:t>
+            </w:r>
+            <w:proofErr w:type="spellStart"/>
+            <w:r>
+              <w:rPr>
+                <w:rFonts w:ascii="Arial" w:hAnsi="Arial" w:cs="Arial"/>
+                <w:sz w:val="18"/>
+                <w:szCs w:val="18"/>
+                <w:lang w:val="en-CA"/>
+              </w:rPr>
+              <w:t>Lukes</w:t>
+            </w:r>
+            <w:proofErr w:type="spellEnd"/>
+          </w:p>
+          <w:p>
+            <w:pPr>
+              <w:rPr>
+                <w:rFonts w:ascii="Arial" w:hAnsi="Arial" w:cs="Arial"/>
+                <w:sz w:val="18"/>
+                <w:szCs w:val="18"/>
+                <w:lang w:val="en-CA"/>
+              </w:rPr>
+            </w:pPr>
+            <w:r>
+              <w:rPr>
+                <w:rFonts w:ascii="Arial" w:hAnsi="Arial" w:cs="Arial"/>
+                <w:sz w:val="18"/>
+                <w:szCs w:val="18"/>
+                <w:lang w:val="en-CA"/>
+              </w:rPr>
+              <w:t xml:space="preserve">Councillor </w:t>
+            </w:r>
+            <w:r>
+              <w:rPr>
+                <w:rFonts w:ascii="Arial" w:hAnsi="Arial" w:cs="Arial"/>
+                <w:sz w:val="18"/>
+                <w:szCs w:val="18"/>
+                <w:lang w:val="en-CA"/>
+              </w:rPr>
+              <w:t>Mayes</w:t>
+            </w:r>
+          </w:p>
+          <w:p>
+            <w:pPr>
+              <w:rPr>
+                <w:rFonts w:ascii="Arial" w:hAnsi="Arial" w:cs="Arial"/>
+                <w:sz w:val="18"/>
+                <w:szCs w:val="18"/>
+                <w:lang w:val="en-CA"/>
+              </w:rPr>
+            </w:pPr>
+            <w:r>
+              <w:rPr>
+                <w:rFonts w:ascii="Arial" w:hAnsi="Arial" w:cs="Arial"/>
+                <w:sz w:val="18"/>
+                <w:szCs w:val="18"/>
+                <w:lang w:val="en-CA"/>
+              </w:rPr>
+              <w:t xml:space="preserve">Councillor </w:t>
+            </w:r>
+            <w:proofErr w:type="spellStart"/>
+            <w:r>
+              <w:rPr>
+                <w:rFonts w:ascii="Arial" w:hAnsi="Arial" w:cs="Arial"/>
+                <w:sz w:val="18"/>
+                <w:szCs w:val="18"/>
+                <w:lang w:val="en-CA"/>
+              </w:rPr>
+              <w:t>Morantz</w:t>
+            </w:r>
+            <w:proofErr w:type="spellEnd"/>
+          </w:p>
+          <w:p>
+            <w:pPr>
+              <w:rPr>
+                <w:rFonts w:ascii="Arial" w:hAnsi="Arial" w:cs="Arial"/>
+                <w:sz w:val="18"/>
+                <w:szCs w:val="18"/>
+                <w:lang w:val="en-CA"/>
+              </w:rPr>
+            </w:pPr>
+            <w:r>
+              <w:rPr>
+                <w:rFonts w:ascii="Arial" w:hAnsi="Arial" w:cs="Arial"/>
+                <w:sz w:val="18"/>
+                <w:szCs w:val="18"/>
+                <w:lang w:val="en-CA"/>
+              </w:rPr>
+              <w:t xml:space="preserve">Councillor </w:t>
+            </w:r>
+            <w:proofErr w:type="spellStart"/>
+            <w:r>
+              <w:rPr>
+                <w:rFonts w:ascii="Arial" w:hAnsi="Arial" w:cs="Arial"/>
+                <w:sz w:val="18"/>
+                <w:szCs w:val="18"/>
+                <w:lang w:val="en-CA"/>
+              </w:rPr>
+              <w:t>Orlikow</w:t>
+            </w:r>
+            <w:proofErr w:type="spellEnd"/>
+          </w:p>
+          <w:p>
+            <w:pPr>
+              <w:rPr>
+                <w:rFonts w:ascii="Arial" w:hAnsi="Arial" w:cs="Arial"/>
+                <w:sz w:val="18"/>
+                <w:szCs w:val="18"/>
+                <w:lang w:val="en-CA"/>
+              </w:rPr>
+            </w:pPr>
+            <w:r>
+              <w:rPr>
+                <w:rFonts w:ascii="Arial" w:hAnsi="Arial" w:cs="Arial"/>
+                <w:sz w:val="18"/>
+                <w:szCs w:val="18"/>
+                <w:lang w:val="en-CA"/>
+              </w:rPr>
+              <w:t xml:space="preserve">Councillor </w:t>
+            </w:r>
+            <w:proofErr w:type="spellStart"/>
+            <w:r>
+              <w:rPr>
+                <w:rFonts w:ascii="Arial" w:hAnsi="Arial" w:cs="Arial"/>
+                <w:sz w:val="18"/>
+                <w:szCs w:val="18"/>
+                <w:lang w:val="en-CA"/>
+              </w:rPr>
+              <w:t>Pagtakhan</w:t>
+            </w:r>
+            <w:proofErr w:type="spellEnd"/>
+          </w:p>
+          <w:p>
+            <w:pPr>
+              <w:rPr>
+                <w:rFonts w:ascii="Arial" w:hAnsi="Arial" w:cs="Arial"/>
+                <w:sz w:val="18"/>
+                <w:szCs w:val="18"/>
+                <w:lang w:val="en-CA"/>
+              </w:rPr>
+            </w:pPr>
+            <w:r>
+              <w:rPr>
+                <w:rFonts w:ascii="Arial" w:hAnsi="Arial" w:cs="Arial"/>
+                <w:sz w:val="18"/>
+                <w:szCs w:val="18"/>
+                <w:lang w:val="en-CA"/>
+              </w:rPr>
+              <w:t xml:space="preserve">Councillor </w:t>
+            </w:r>
+            <w:r>
+              <w:rPr>
+                <w:rFonts w:ascii="Arial" w:hAnsi="Arial" w:cs="Arial"/>
+                <w:sz w:val="18"/>
+                <w:szCs w:val="18"/>
+                <w:lang w:val="en-CA"/>
+              </w:rPr>
+              <w:t>Wyatt</w:t>
+            </w:r>
+          </w:p>
+          <w:p>
+            <w:pPr>
+              <w:rPr>
+                <w:rFonts w:ascii="Arial" w:hAnsi="Arial" w:cs="Arial"/>
+                <w:sz w:val="18"/>
+                <w:szCs w:val="18"/>
+                <w:lang w:val="en-CA"/>
+              </w:rPr>
+            </w:pPr>
+            <w:r>
+              <w:rPr>
+                <w:rFonts w:ascii="Arial" w:hAnsi="Arial" w:cs="Arial"/>
+                <w:sz w:val="18"/>
+                <w:szCs w:val="18"/>
+                <w:lang w:val="en-CA"/>
+              </w:rPr>
+              <w:t>Councillor Sharm</w:t>
+            </w:r>
+            <w:r>
+              <w:rPr>
+                <w:rFonts w:ascii="Arial" w:hAnsi="Arial" w:cs="Arial"/>
+                <w:sz w:val="18"/>
+                <w:szCs w:val="18"/>
+                <w:lang w:val="en-CA"/>
+              </w:rPr>
+              <w:t>a</w:t>
+            </w:r>
+          </w:p>
           <w:p>
             <w:pPr>
               <w:jc w:val="center"/>
@@ -10384,93 +10102,73 @@
               </w:rPr>
             </w:pPr>
           </w:p>
-          <w:tbl>
-            <w:tblPr>
-              <w:tblStyle w:val="TableGrid"/>
-              <w:tblW w:w="0" w:type="auto"/>
-              <w:tblLook w:val="04A0" w:firstRow="1" w:lastRow="0" w:firstColumn="1" w:lastColumn="0" w:noHBand="0" w:noVBand="1"/>
-            </w:tblPr>
-            <w:tblGrid>
-              <w:gridCol w:w="2696"/>
-            </w:tblGrid>
-            <w:tr>
-              <w:tc>
-                <w:tcPr>
-                  <w:tcW w:w="2696" w:type="dxa"/>
-                </w:tcPr>
-                <w:p>
-                  <w:pPr>
-                    <w:rPr>
-                      <w:rFonts w:ascii="Arial" w:hAnsi="Arial" w:cs="Arial"/>
-                      <w:sz w:val="18"/>
-                      <w:szCs w:val="18"/>
-                      <w:lang w:val="en-CA"/>
-                    </w:rPr>
-                  </w:pPr>
-                  <w:r>
-                    <w:rPr>
-                      <w:rFonts w:ascii="Arial" w:hAnsi="Arial" w:cs="Arial"/>
-                      <w:sz w:val="18"/>
-                      <w:szCs w:val="18"/>
-                      <w:lang w:val="en-CA"/>
-                    </w:rPr>
-                    <w:t xml:space="preserve">Councillor </w:t>
-                  </w:r>
-                  <w:r>
-                    <w:rPr>
-                      <w:rFonts w:ascii="Arial" w:hAnsi="Arial" w:cs="Arial"/>
-                      <w:sz w:val="18"/>
-                      <w:szCs w:val="18"/>
-                      <w:lang w:val="en-CA"/>
-                    </w:rPr>
-                    <w:t>Dobson</w:t>
-                  </w:r>
-                </w:p>
-              </w:tc>
-            </w:tr>
-            <w:tr>
-              <w:tc>
-                <w:tcPr>
-                  <w:tcW w:w="2696" w:type="dxa"/>
-                </w:tcPr>
-                <w:p>
-                  <w:pPr>
-                    <w:rPr>
-                      <w:rFonts w:ascii="Arial" w:hAnsi="Arial" w:cs="Arial"/>
-                      <w:sz w:val="18"/>
-                      <w:szCs w:val="18"/>
-                      <w:lang w:val="en-CA"/>
-                    </w:rPr>
-                  </w:pPr>
-                  <w:r>
-                    <w:rPr>
-                      <w:rFonts w:ascii="Arial" w:hAnsi="Arial" w:cs="Arial"/>
-                      <w:sz w:val="18"/>
-                      <w:szCs w:val="18"/>
-                      <w:lang w:val="en-CA"/>
-                    </w:rPr>
-                    <w:t xml:space="preserve">Councillor </w:t>
-                  </w:r>
-                  <w:r>
-                    <w:rPr>
-                      <w:rFonts w:ascii="Arial" w:hAnsi="Arial" w:cs="Arial"/>
-                      <w:sz w:val="18"/>
-                      <w:szCs w:val="18"/>
-                      <w:lang w:val="en-CA"/>
-                    </w:rPr>
-                    <w:t>Eadie</w:t>
-                  </w:r>
-                </w:p>
-              </w:tc>
-            </w:tr>
-          </w:tbl>
-          <w:p>
-            <w:pPr>
-              <w:jc w:val="center"/>
-              <w:rPr>
-                <w:rFonts w:ascii="Times New Roman" w:hAnsi="Times New Roman"/>
-              </w:rPr>
-            </w:pPr>
+          <w:p>
+            <w:pPr>
+              <w:rPr>
+                <w:rFonts w:ascii="Arial" w:hAnsi="Arial" w:cs="Arial"/>
+                <w:sz w:val="18"/>
+                <w:szCs w:val="18"/>
+                <w:lang w:val="en-CA"/>
+              </w:rPr>
+            </w:pPr>
+            <w:r>
+              <w:rPr>
+                <w:rFonts w:ascii="Arial" w:hAnsi="Arial" w:cs="Arial"/>
+                <w:sz w:val="18"/>
+                <w:szCs w:val="18"/>
+                <w:lang w:val="en-CA"/>
+              </w:rPr>
+              <w:t xml:space="preserve">Councillor </w:t>
+            </w:r>
+            <w:r>
+              <w:rPr>
+                <w:rFonts w:ascii="Arial" w:hAnsi="Arial" w:cs="Arial"/>
+                <w:sz w:val="18"/>
+                <w:szCs w:val="18"/>
+                <w:lang w:val="en-CA"/>
+              </w:rPr>
+              <w:t>Dobson</w:t>
+            </w:r>
+          </w:p>
+          <w:p>
+            <w:pPr>
+              <w:rPr>
+                <w:rFonts w:ascii="Arial" w:hAnsi="Arial" w:cs="Arial"/>
+                <w:sz w:val="18"/>
+                <w:szCs w:val="18"/>
+                <w:lang w:val="en-CA"/>
+              </w:rPr>
+            </w:pPr>
+            <w:r>
+              <w:rPr>
+                <w:rFonts w:ascii="Arial" w:hAnsi="Arial" w:cs="Arial"/>
+                <w:sz w:val="18"/>
+                <w:szCs w:val="18"/>
+                <w:lang w:val="en-CA"/>
+              </w:rPr>
+              <w:t xml:space="preserve">Councillor </w:t>
+            </w:r>
+            <w:proofErr w:type="spellStart"/>
+            <w:r>
+              <w:rPr>
+                <w:rFonts w:ascii="Arial" w:hAnsi="Arial" w:cs="Arial"/>
+                <w:sz w:val="18"/>
+                <w:szCs w:val="18"/>
+                <w:lang w:val="en-CA"/>
+              </w:rPr>
+              <w:t>Eadie</w:t>
+            </w:r>
+            <w:proofErr w:type="spellEnd"/>
+          </w:p>
+          <w:p>
+            <w:pPr>
+              <w:jc w:val="center"/>
+              <w:rPr>
+                <w:rFonts w:ascii="Times New Roman" w:hAnsi="Times New Roman"/>
+              </w:rPr>
+            </w:pPr>
+            <w:bookmarkStart w:id="3" w:name="_GoBack"/>
+            <w:bookmarkEnd w:id="3"/>
           </w:p>
         </w:tc>
         <w:tc>
@@ -10512,7 +10210,7 @@
       </w:pPr>
     </w:p>
     <w:sectPr>
-      <w:headerReference w:type="default" r:id="rId9"/>
+      <w:headerReference w:type="default" r:id="rId8"/>
       <w:pgSz w:w="12240" w:h="15840" w:code="1"/>
       <w:pgMar w:top="720" w:right="720" w:bottom="720" w:left="720" w:header="720" w:footer="720" w:gutter="0"/>
       <w:cols w:space="720"/>
@@ -10522,7 +10220,7 @@
 </file>
 
 <file path=word/endnotes.xml><?xml version="1.0" encoding="utf-8"?>
-<w:endnotes xmlns:wpc="http://schemas.microsoft.com/office/word/2010/wordprocessingCanvas" xmlns:mc="http://schemas.openxmlformats.org/markup-compatibility/2006" xmlns:o="urn:schemas-microsoft-com:office:office" xmlns:r="http://schemas.openxmlformats.org/officeDocument/2006/relationships" xmlns:m="http://schemas.openxmlformats.org/officeDocument/2006/math" xmlns:v="urn:schemas-microsoft-com:vml" xmlns:wp14="http://schemas.microsoft.com/office/word/2010/wordprocessingDrawing" xmlns:wp="http://schemas.openxmlformats.org/drawingml/2006/wordprocessingDrawing" xmlns:w10="urn:schemas-microsoft-com:office:word" xmlns:w="http://schemas.openxmlformats.org/wordprocessingml/2006/main" xmlns:w14="http://schemas.microsoft.com/office/word/2010/wordml" xmlns:wpg="http://schemas.microsoft.com/office/word/2010/wordprocessingGroup" xmlns:wpi="http://schemas.microsoft.com/office/word/2010/wordprocessingInk" xmlns:wne="http://schemas.microsoft.com/office/word/2006/wordml" xmlns:wps="http://schemas.microsoft.com/office/word/2010/wordprocessingShape" mc:Ignorable="w14 wp14">
+<w:endnotes xmlns:wpc="http://schemas.microsoft.com/office/word/2010/wordprocessingCanvas" xmlns:mo="http://schemas.microsoft.com/office/mac/office/2008/main" xmlns:mc="http://schemas.openxmlformats.org/markup-compatibility/2006" xmlns:mv="urn:schemas-microsoft-com:mac:vml" xmlns:o="urn:schemas-microsoft-com:office:office" xmlns:r="http://schemas.openxmlformats.org/officeDocument/2006/relationships" xmlns:m="http://schemas.openxmlformats.org/officeDocument/2006/math" xmlns:v="urn:schemas-microsoft-com:vml" xmlns:wp14="http://schemas.microsoft.com/office/word/2010/wordprocessingDrawing" xmlns:wp="http://schemas.openxmlformats.org/drawingml/2006/wordprocessingDrawing" xmlns:w10="urn:schemas-microsoft-com:office:word" xmlns:w="http://schemas.openxmlformats.org/wordprocessingml/2006/main" xmlns:w14="http://schemas.microsoft.com/office/word/2010/wordml" xmlns:w15="http://schemas.microsoft.com/office/word/2012/wordml" xmlns:wpg="http://schemas.microsoft.com/office/word/2010/wordprocessingGroup" xmlns:wpi="http://schemas.microsoft.com/office/word/2010/wordprocessingInk" xmlns:wne="http://schemas.microsoft.com/office/word/2006/wordml" xmlns:wps="http://schemas.microsoft.com/office/word/2010/wordprocessingShape" mc:Ignorable="w14 w15 wp14">
   <w:endnote w:type="separator" w:id="-1">
     <w:p>
       <w:r>
@@ -10541,7 +10239,7 @@
 </file>
 
 <file path=word/footnotes.xml><?xml version="1.0" encoding="utf-8"?>
-<w:footnotes xmlns:wpc="http://schemas.microsoft.com/office/word/2010/wordprocessingCanvas" xmlns:mc="http://schemas.openxmlformats.org/markup-compatibility/2006" xmlns:o="urn:schemas-microsoft-com:office:office" xmlns:r="http://schemas.openxmlformats.org/officeDocument/2006/relationships" xmlns:m="http://schemas.openxmlformats.org/officeDocument/2006/math" xmlns:v="urn:schemas-microsoft-com:vml" xmlns:wp14="http://schemas.microsoft.com/office/word/2010/wordprocessingDrawing" xmlns:wp="http://schemas.openxmlformats.org/drawingml/2006/wordprocessingDrawing" xmlns:w10="urn:schemas-microsoft-com:office:word" xmlns:w="http://schemas.openxmlformats.org/wordprocessingml/2006/main" xmlns:w14="http://schemas.microsoft.com/office/word/2010/wordml" xmlns:wpg="http://schemas.microsoft.com/office/word/2010/wordprocessingGroup" xmlns:wpi="http://schemas.microsoft.com/office/word/2010/wordprocessingInk" xmlns:wne="http://schemas.microsoft.com/office/word/2006/wordml" xmlns:wps="http://schemas.microsoft.com/office/word/2010/wordprocessingShape" mc:Ignorable="w14 wp14">
+<w:footnotes xmlns:wpc="http://schemas.microsoft.com/office/word/2010/wordprocessingCanvas" xmlns:mo="http://schemas.microsoft.com/office/mac/office/2008/main" xmlns:mc="http://schemas.openxmlformats.org/markup-compatibility/2006" xmlns:mv="urn:schemas-microsoft-com:mac:vml" xmlns:o="urn:schemas-microsoft-com:office:office" xmlns:r="http://schemas.openxmlformats.org/officeDocument/2006/relationships" xmlns:m="http://schemas.openxmlformats.org/officeDocument/2006/math" xmlns:v="urn:schemas-microsoft-com:vml" xmlns:wp14="http://schemas.microsoft.com/office/word/2010/wordprocessingDrawing" xmlns:wp="http://schemas.openxmlformats.org/drawingml/2006/wordprocessingDrawing" xmlns:w10="urn:schemas-microsoft-com:office:word" xmlns:w="http://schemas.openxmlformats.org/wordprocessingml/2006/main" xmlns:w14="http://schemas.microsoft.com/office/word/2010/wordml" xmlns:w15="http://schemas.microsoft.com/office/word/2012/wordml" xmlns:wpg="http://schemas.microsoft.com/office/word/2010/wordprocessingGroup" xmlns:wpi="http://schemas.microsoft.com/office/word/2010/wordprocessingInk" xmlns:wne="http://schemas.microsoft.com/office/word/2006/wordml" xmlns:wps="http://schemas.microsoft.com/office/word/2010/wordprocessingShape" mc:Ignorable="w14 w15 wp14">
   <w:footnote w:type="separator" w:id="-1">
     <w:p>
       <w:r>
@@ -10560,7 +10258,7 @@
 </file>
 
 <file path=word/header1.xml><?xml version="1.0" encoding="utf-8"?>
-<w:hdr xmlns:wpc="http://schemas.microsoft.com/office/word/2010/wordprocessingCanvas" xmlns:mc="http://schemas.openxmlformats.org/markup-compatibility/2006" xmlns:o="urn:schemas-microsoft-com:office:office" xmlns:r="http://schemas.openxmlformats.org/officeDocument/2006/relationships" xmlns:m="http://schemas.openxmlformats.org/officeDocument/2006/math" xmlns:v="urn:schemas-microsoft-com:vml" xmlns:wp14="http://schemas.microsoft.com/office/word/2010/wordprocessingDrawing" xmlns:wp="http://schemas.openxmlformats.org/drawingml/2006/wordprocessingDrawing" xmlns:w10="urn:schemas-microsoft-com:office:word" xmlns:w="http://schemas.openxmlformats.org/wordprocessingml/2006/main" xmlns:w14="http://schemas.microsoft.com/office/word/2010/wordml" xmlns:wpg="http://schemas.microsoft.com/office/word/2010/wordprocessingGroup" xmlns:wpi="http://schemas.microsoft.com/office/word/2010/wordprocessingInk" xmlns:wne="http://schemas.microsoft.com/office/word/2006/wordml" xmlns:wps="http://schemas.microsoft.com/office/word/2010/wordprocessingShape" mc:Ignorable="w14 wp14">
+<w:hdr xmlns:wpc="http://schemas.microsoft.com/office/word/2010/wordprocessingCanvas" xmlns:mo="http://schemas.microsoft.com/office/mac/office/2008/main" xmlns:mc="http://schemas.openxmlformats.org/markup-compatibility/2006" xmlns:mv="urn:schemas-microsoft-com:mac:vml" xmlns:o="urn:schemas-microsoft-com:office:office" xmlns:r="http://schemas.openxmlformats.org/officeDocument/2006/relationships" xmlns:m="http://schemas.openxmlformats.org/officeDocument/2006/math" xmlns:v="urn:schemas-microsoft-com:vml" xmlns:wp14="http://schemas.microsoft.com/office/word/2010/wordprocessingDrawing" xmlns:wp="http://schemas.openxmlformats.org/drawingml/2006/wordprocessingDrawing" xmlns:w10="urn:schemas-microsoft-com:office:word" xmlns:w="http://schemas.openxmlformats.org/wordprocessingml/2006/main" xmlns:w14="http://schemas.microsoft.com/office/word/2010/wordml" xmlns:w15="http://schemas.microsoft.com/office/word/2012/wordml" xmlns:wpg="http://schemas.microsoft.com/office/word/2010/wordprocessingGroup" xmlns:wpi="http://schemas.microsoft.com/office/word/2010/wordprocessingInk" xmlns:wne="http://schemas.microsoft.com/office/word/2006/wordml" xmlns:wps="http://schemas.microsoft.com/office/word/2010/wordprocessingShape" mc:Ignorable="w14 w15 wp14">
   <w:p>
     <w:pPr>
       <w:pStyle w:val="Header"/>
@@ -10616,7 +10314,7 @@
 </file>
 
 <file path=word/numbering.xml><?xml version="1.0" encoding="utf-8"?>
-<w:numbering xmlns:wpc="http://schemas.microsoft.com/office/word/2010/wordprocessingCanvas" xmlns:mc="http://schemas.openxmlformats.org/markup-compatibility/2006" xmlns:o="urn:schemas-microsoft-com:office:office" xmlns:r="http://schemas.openxmlformats.org/officeDocument/2006/relationships" xmlns:m="http://schemas.openxmlformats.org/officeDocument/2006/math" xmlns:v="urn:schemas-microsoft-com:vml" xmlns:wp14="http://schemas.microsoft.com/office/word/2010/wordprocessingDrawing" xmlns:wp="http://schemas.openxmlformats.org/drawingml/2006/wordprocessingDrawing" xmlns:w10="urn:schemas-microsoft-com:office:word" xmlns:w="http://schemas.openxmlformats.org/wordprocessingml/2006/main" xmlns:w14="http://schemas.microsoft.com/office/word/2010/wordml" xmlns:wpg="http://schemas.microsoft.com/office/word/2010/wordprocessingGroup" xmlns:wpi="http://schemas.microsoft.com/office/word/2010/wordprocessingInk" xmlns:wne="http://schemas.microsoft.com/office/word/2006/wordml" xmlns:wps="http://schemas.microsoft.com/office/word/2010/wordprocessingShape" mc:Ignorable="w14 wp14">
+<w:numbering xmlns:wpc="http://schemas.microsoft.com/office/word/2010/wordprocessingCanvas" xmlns:mo="http://schemas.microsoft.com/office/mac/office/2008/main" xmlns:mc="http://schemas.openxmlformats.org/markup-compatibility/2006" xmlns:mv="urn:schemas-microsoft-com:mac:vml" xmlns:o="urn:schemas-microsoft-com:office:office" xmlns:r="http://schemas.openxmlformats.org/officeDocument/2006/relationships" xmlns:m="http://schemas.openxmlformats.org/officeDocument/2006/math" xmlns:v="urn:schemas-microsoft-com:vml" xmlns:wp14="http://schemas.microsoft.com/office/word/2010/wordprocessingDrawing" xmlns:wp="http://schemas.openxmlformats.org/drawingml/2006/wordprocessingDrawing" xmlns:w10="urn:schemas-microsoft-com:office:word" xmlns:w="http://schemas.openxmlformats.org/wordprocessingml/2006/main" xmlns:w14="http://schemas.microsoft.com/office/word/2010/wordml" xmlns:w15="http://schemas.microsoft.com/office/word/2012/wordml" xmlns:wpg="http://schemas.microsoft.com/office/word/2010/wordprocessingGroup" xmlns:wpi="http://schemas.microsoft.com/office/word/2010/wordprocessingInk" xmlns:wne="http://schemas.microsoft.com/office/word/2006/wordml" xmlns:wps="http://schemas.microsoft.com/office/word/2010/wordprocessingShape" mc:Ignorable="w14 w15 wp14">
   <w:abstractNum w:abstractNumId="0">
     <w:nsid w:val="FFFFFF1D"/>
     <w:multiLevelType w:val="multilevel"/>
@@ -12712,7 +12410,7 @@
 </file>
 
 <file path=word/styles.xml><?xml version="1.0" encoding="utf-8"?>
-<w:styles xmlns:mc="http://schemas.openxmlformats.org/markup-compatibility/2006" xmlns:r="http://schemas.openxmlformats.org/officeDocument/2006/relationships" xmlns:w="http://schemas.openxmlformats.org/wordprocessingml/2006/main" xmlns:w14="http://schemas.microsoft.com/office/word/2010/wordml" mc:Ignorable="w14">
+<w:styles xmlns:mc="http://schemas.openxmlformats.org/markup-compatibility/2006" xmlns:r="http://schemas.openxmlformats.org/officeDocument/2006/relationships" xmlns:w="http://schemas.openxmlformats.org/wordprocessingml/2006/main" xmlns:w14="http://schemas.microsoft.com/office/word/2010/wordml" xmlns:w15="http://schemas.microsoft.com/office/word/2012/wordml" mc:Ignorable="w14 w15">
   <w:docDefaults>
     <w:rPrDefault>
       <w:rPr>
@@ -12722,7 +12420,7 @@
     </w:rPrDefault>
     <w:pPrDefault/>
   </w:docDefaults>
-  <w:latentStyles w:defLockedState="0" w:defUIPriority="0" w:defSemiHidden="0" w:defUnhideWhenUsed="0" w:defQFormat="0" w:count="267">
+  <w:latentStyles w:defLockedState="0" w:defUIPriority="0" w:defSemiHidden="0" w:defUnhideWhenUsed="0" w:defQFormat="0" w:count="381">
     <w:lsdException w:name="Normal" w:qFormat="1"/>
     <w:lsdException w:name="heading 1" w:qFormat="1"/>
     <w:lsdException w:name="heading 2" w:qFormat="1"/>
@@ -12733,12 +12431,91 @@
     <w:lsdException w:name="heading 7" w:semiHidden="1" w:unhideWhenUsed="1" w:qFormat="1"/>
     <w:lsdException w:name="heading 8" w:semiHidden="1" w:unhideWhenUsed="1" w:qFormat="1"/>
     <w:lsdException w:name="heading 9" w:semiHidden="1" w:unhideWhenUsed="1" w:qFormat="1"/>
+    <w:lsdException w:name="index 1" w:semiHidden="1" w:unhideWhenUsed="1"/>
+    <w:lsdException w:name="index 2" w:semiHidden="1" w:unhideWhenUsed="1"/>
+    <w:lsdException w:name="index 3" w:semiHidden="1" w:unhideWhenUsed="1"/>
+    <w:lsdException w:name="index 4" w:semiHidden="1" w:unhideWhenUsed="1"/>
+    <w:lsdException w:name="index 5" w:semiHidden="1" w:unhideWhenUsed="1"/>
+    <w:lsdException w:name="index 6" w:semiHidden="1" w:unhideWhenUsed="1"/>
+    <w:lsdException w:name="index 7" w:semiHidden="1" w:unhideWhenUsed="1"/>
+    <w:lsdException w:name="index 8" w:semiHidden="1" w:unhideWhenUsed="1"/>
+    <w:lsdException w:name="index 9" w:semiHidden="1" w:unhideWhenUsed="1"/>
+    <w:lsdException w:name="toc 1" w:semiHidden="1" w:unhideWhenUsed="1"/>
+    <w:lsdException w:name="toc 2" w:semiHidden="1" w:unhideWhenUsed="1"/>
+    <w:lsdException w:name="toc 3" w:semiHidden="1" w:unhideWhenUsed="1"/>
+    <w:lsdException w:name="toc 4" w:semiHidden="1" w:unhideWhenUsed="1"/>
+    <w:lsdException w:name="toc 5" w:semiHidden="1" w:unhideWhenUsed="1"/>
+    <w:lsdException w:name="toc 6" w:semiHidden="1" w:unhideWhenUsed="1"/>
+    <w:lsdException w:name="toc 7" w:semiHidden="1" w:unhideWhenUsed="1"/>
+    <w:lsdException w:name="toc 8" w:semiHidden="1" w:unhideWhenUsed="1"/>
+    <w:lsdException w:name="toc 9" w:semiHidden="1" w:unhideWhenUsed="1"/>
+    <w:lsdException w:name="Normal Indent" w:semiHidden="1" w:unhideWhenUsed="1"/>
+    <w:lsdException w:name="footnote text" w:semiHidden="1" w:unhideWhenUsed="1"/>
+    <w:lsdException w:name="annotation text" w:semiHidden="1" w:unhideWhenUsed="1"/>
+    <w:lsdException w:name="header" w:semiHidden="1" w:unhideWhenUsed="1"/>
+    <w:lsdException w:name="footer" w:semiHidden="1" w:unhideWhenUsed="1"/>
+    <w:lsdException w:name="index heading" w:semiHidden="1" w:unhideWhenUsed="1"/>
     <w:lsdException w:name="caption" w:semiHidden="1" w:unhideWhenUsed="1" w:qFormat="1"/>
+    <w:lsdException w:name="table of figures" w:semiHidden="1" w:unhideWhenUsed="1"/>
+    <w:lsdException w:name="envelope address" w:semiHidden="1" w:unhideWhenUsed="1"/>
+    <w:lsdException w:name="envelope return" w:semiHidden="1" w:unhideWhenUsed="1"/>
+    <w:lsdException w:name="footnote reference" w:semiHidden="1" w:unhideWhenUsed="1"/>
+    <w:lsdException w:name="annotation reference" w:semiHidden="1" w:unhideWhenUsed="1"/>
+    <w:lsdException w:name="line number" w:semiHidden="1" w:unhideWhenUsed="1"/>
+    <w:lsdException w:name="page number" w:semiHidden="1" w:unhideWhenUsed="1"/>
+    <w:lsdException w:name="endnote reference" w:semiHidden="1" w:unhideWhenUsed="1"/>
+    <w:lsdException w:name="endnote text" w:semiHidden="1" w:unhideWhenUsed="1"/>
+    <w:lsdException w:name="table of authorities" w:semiHidden="1" w:unhideWhenUsed="1"/>
+    <w:lsdException w:name="macro" w:semiHidden="1" w:unhideWhenUsed="1"/>
+    <w:lsdException w:name="toa heading" w:semiHidden="1" w:unhideWhenUsed="1"/>
+    <w:lsdException w:name="List" w:semiHidden="1" w:unhideWhenUsed="1"/>
+    <w:lsdException w:name="List Number" w:semiHidden="1" w:unhideWhenUsed="1"/>
+    <w:lsdException w:name="List 2" w:semiHidden="1" w:unhideWhenUsed="1"/>
     <w:lsdException w:name="Title" w:qFormat="1"/>
+    <w:lsdException w:name="Closing" w:semiHidden="1" w:unhideWhenUsed="1"/>
+    <w:lsdException w:name="Signature" w:semiHidden="1" w:unhideWhenUsed="1"/>
+    <w:lsdException w:name="Default Paragraph Font" w:semiHidden="1" w:unhideWhenUsed="1"/>
+    <w:lsdException w:name="Body Text" w:semiHidden="1" w:unhideWhenUsed="1"/>
+    <w:lsdException w:name="Body Text Indent" w:semiHidden="1" w:unhideWhenUsed="1"/>
+    <w:lsdException w:name="List Continue" w:semiHidden="1" w:unhideWhenUsed="1"/>
+    <w:lsdException w:name="List Continue 2" w:semiHidden="1" w:unhideWhenUsed="1"/>
+    <w:lsdException w:name="List Continue 3" w:semiHidden="1" w:unhideWhenUsed="1"/>
+    <w:lsdException w:name="List Continue 4" w:semiHidden="1" w:unhideWhenUsed="1"/>
+    <w:lsdException w:name="List Continue 5" w:semiHidden="1" w:unhideWhenUsed="1"/>
+    <w:lsdException w:name="Message Header" w:semiHidden="1" w:unhideWhenUsed="1"/>
     <w:lsdException w:name="Subtitle" w:qFormat="1"/>
+    <w:lsdException w:name="Salutation" w:semiHidden="1" w:unhideWhenUsed="1"/>
+    <w:lsdException w:name="Date" w:semiHidden="1" w:unhideWhenUsed="1"/>
+    <w:lsdException w:name="Body Text First Indent" w:semiHidden="1" w:unhideWhenUsed="1"/>
+    <w:lsdException w:name="Body Text First Indent 2" w:semiHidden="1" w:unhideWhenUsed="1"/>
+    <w:lsdException w:name="Note Heading" w:semiHidden="1" w:unhideWhenUsed="1"/>
+    <w:lsdException w:name="Body Text 2" w:semiHidden="1" w:unhideWhenUsed="1"/>
+    <w:lsdException w:name="Body Text 3" w:semiHidden="1" w:unhideWhenUsed="1"/>
+    <w:lsdException w:name="FollowedHyperlink" w:semiHidden="1" w:unhideWhenUsed="1"/>
     <w:lsdException w:name="Strong" w:qFormat="1"/>
     <w:lsdException w:name="Emphasis" w:qFormat="1"/>
+    <w:lsdException w:name="Document Map" w:semiHidden="1" w:unhideWhenUsed="1"/>
+    <w:lsdException w:name="Plain Text" w:semiHidden="1" w:unhideWhenUsed="1"/>
+    <w:lsdException w:name="E-mail Signature" w:semiHidden="1" w:unhideWhenUsed="1"/>
+    <w:lsdException w:name="HTML Top of Form" w:semiHidden="1" w:unhideWhenUsed="1"/>
+    <w:lsdException w:name="HTML Bottom of Form" w:semiHidden="1" w:unhideWhenUsed="1"/>
+    <w:lsdException w:name="Normal (Web)" w:semiHidden="1" w:unhideWhenUsed="1"/>
+    <w:lsdException w:name="HTML Acronym" w:semiHidden="1" w:unhideWhenUsed="1"/>
+    <w:lsdException w:name="HTML Address" w:semiHidden="1" w:unhideWhenUsed="1"/>
+    <w:lsdException w:name="HTML Cite" w:semiHidden="1" w:unhideWhenUsed="1"/>
+    <w:lsdException w:name="HTML Code" w:semiHidden="1" w:unhideWhenUsed="1"/>
+    <w:lsdException w:name="HTML Definition" w:semiHidden="1" w:unhideWhenUsed="1"/>
+    <w:lsdException w:name="HTML Keyboard" w:semiHidden="1" w:unhideWhenUsed="1"/>
+    <w:lsdException w:name="HTML Preformatted" w:semiHidden="1" w:unhideWhenUsed="1"/>
+    <w:lsdException w:name="HTML Sample" w:semiHidden="1" w:unhideWhenUsed="1"/>
+    <w:lsdException w:name="HTML Typewriter" w:semiHidden="1" w:unhideWhenUsed="1"/>
+    <w:lsdException w:name="HTML Variable" w:semiHidden="1" w:unhideWhenUsed="1"/>
     <w:lsdException w:name="Normal Table" w:semiHidden="1" w:unhideWhenUsed="1"/>
+    <w:lsdException w:name="annotation subject" w:semiHidden="1" w:unhideWhenUsed="1"/>
+    <w:lsdException w:name="No List" w:semiHidden="1" w:unhideWhenUsed="1"/>
+    <w:lsdException w:name="Outline List 1" w:semiHidden="1" w:unhideWhenUsed="1"/>
+    <w:lsdException w:name="Outline List 2" w:semiHidden="1" w:unhideWhenUsed="1"/>
+    <w:lsdException w:name="Outline List 3" w:semiHidden="1" w:unhideWhenUsed="1"/>
     <w:lsdException w:name="Table Simple 1" w:semiHidden="1" w:unhideWhenUsed="1"/>
     <w:lsdException w:name="Table Simple 2" w:semiHidden="1" w:unhideWhenUsed="1"/>
     <w:lsdException w:name="Table Simple 3" w:semiHidden="1" w:unhideWhenUsed="1"/>
@@ -12781,7 +12558,16 @@
     <w:lsdException w:name="Table Web 1" w:semiHidden="1" w:unhideWhenUsed="1"/>
     <w:lsdException w:name="Table Web 2" w:semiHidden="1" w:unhideWhenUsed="1"/>
     <w:lsdException w:name="Table Web 3" w:semiHidden="1" w:unhideWhenUsed="1"/>
+    <w:lsdException w:name="Balloon Text" w:semiHidden="1" w:unhideWhenUsed="1"/>
     <w:lsdException w:name="Table Theme" w:semiHidden="1" w:unhideWhenUsed="1"/>
+    <w:lsdException w:name="Note Level 1" w:semiHidden="1" w:unhideWhenUsed="1"/>
+    <w:lsdException w:name="Note Level 2" w:semiHidden="1" w:unhideWhenUsed="1"/>
+    <w:lsdException w:name="Note Level 3" w:semiHidden="1" w:unhideWhenUsed="1"/>
+    <w:lsdException w:name="Note Level 4" w:semiHidden="1" w:unhideWhenUsed="1"/>
+    <w:lsdException w:name="Note Level 5" w:semiHidden="1" w:unhideWhenUsed="1"/>
+    <w:lsdException w:name="Note Level 6" w:semiHidden="1" w:unhideWhenUsed="1"/>
+    <w:lsdException w:name="Note Level 7" w:semiHidden="1" w:unhideWhenUsed="1"/>
+    <w:lsdException w:name="Note Level 8" w:semiHidden="1" w:unhideWhenUsed="1"/>
     <w:lsdException w:name="Placeholder Text" w:uiPriority="67"/>
     <w:lsdException w:name="No Spacing" w:uiPriority="68"/>
     <w:lsdException w:name="Light Shading" w:uiPriority="69"/>
@@ -12804,7 +12590,7 @@
     <w:lsdException w:name="Medium Shading 1 Accent 1" w:uiPriority="68"/>
     <w:lsdException w:name="Medium Shading 2 Accent 1" w:uiPriority="69"/>
     <w:lsdException w:name="Medium List 1 Accent 1" w:uiPriority="70"/>
-    <w:lsdException w:name="Revision" w:uiPriority="71"/>
+    <w:lsdException w:name="Revision" w:semiHidden="1" w:uiPriority="71"/>
     <w:lsdException w:name="List Paragraph" w:uiPriority="72"/>
     <w:lsdException w:name="Quote" w:uiPriority="73"/>
     <w:lsdException w:name="Intense Quote" w:uiPriority="60"/>
@@ -12893,377 +12679,111 @@
     <w:lsdException w:name="Book Title" w:uiPriority="33" w:qFormat="1"/>
     <w:lsdException w:name="Bibliography" w:semiHidden="1" w:uiPriority="37" w:unhideWhenUsed="1"/>
     <w:lsdException w:name="TOC Heading" w:semiHidden="1" w:uiPriority="39" w:unhideWhenUsed="1" w:qFormat="1"/>
-  </w:latentStyles>
-  <w:style w:type="paragraph" w:default="1" w:styleId="Normal">
-    <w:name w:val="Normal"/>
-    <w:qFormat/>
-    <w:rPr>
-      <w:rFonts w:ascii="CG Times" w:hAnsi="CG Times"/>
-      <w:sz w:val="24"/>
-    </w:rPr>
-  </w:style>
-  <w:style w:type="paragraph" w:styleId="Heading1">
-    <w:name w:val="heading 1"/>
-    <w:basedOn w:val="Normal"/>
-    <w:next w:val="Normal"/>
-    <w:qFormat/>
-    <w:pPr>
-      <w:keepNext/>
-      <w:tabs>
-        <w:tab w:val="left" w:pos="3600"/>
-      </w:tabs>
-      <w:ind w:left="270"/>
-      <w:outlineLvl w:val="0"/>
-    </w:pPr>
-    <w:rPr>
-      <w:b/>
-    </w:rPr>
-  </w:style>
-  <w:style w:type="paragraph" w:styleId="Heading2">
-    <w:name w:val="heading 2"/>
-    <w:basedOn w:val="Normal"/>
-    <w:next w:val="Normal"/>
-    <w:qFormat/>
-    <w:pPr>
-      <w:keepNext/>
-      <w:spacing w:before="60" w:after="60"/>
-      <w:ind w:left="-108"/>
-      <w:jc w:val="center"/>
-      <w:outlineLvl w:val="1"/>
-    </w:pPr>
-    <w:rPr>
-      <w:b/>
-      <w:sz w:val="20"/>
-    </w:rPr>
-  </w:style>
-  <w:style w:type="character" w:default="1" w:styleId="DefaultParagraphFont">
-    <w:name w:val="Default Paragraph Font"/>
-    <w:uiPriority w:val="1"/>
-    <w:semiHidden/>
-    <w:unhideWhenUsed/>
-  </w:style>
-  <w:style w:type="table" w:default="1" w:styleId="TableNormal">
-    <w:name w:val="Normal Table"/>
-    <w:uiPriority w:val="99"/>
-    <w:semiHidden/>
-    <w:unhideWhenUsed/>
-    <w:tblPr>
-      <w:tblInd w:w="0" w:type="dxa"/>
-      <w:tblCellMar>
-        <w:top w:w="0" w:type="dxa"/>
-        <w:left w:w="108" w:type="dxa"/>
-        <w:bottom w:w="0" w:type="dxa"/>
-        <w:right w:w="108" w:type="dxa"/>
-      </w:tblCellMar>
-    </w:tblPr>
-  </w:style>
-  <w:style w:type="numbering" w:default="1" w:styleId="NoList">
-    <w:name w:val="No List"/>
-    <w:uiPriority w:val="99"/>
-    <w:semiHidden/>
-    <w:unhideWhenUsed/>
-  </w:style>
-  <w:style w:type="paragraph" w:styleId="Header">
-    <w:name w:val="header"/>
-    <w:basedOn w:val="Normal"/>
-    <w:pPr>
-      <w:tabs>
-        <w:tab w:val="center" w:pos="4320"/>
-        <w:tab w:val="right" w:pos="8640"/>
-      </w:tabs>
-    </w:pPr>
-  </w:style>
-  <w:style w:type="paragraph" w:styleId="Footer">
-    <w:name w:val="footer"/>
-    <w:basedOn w:val="Normal"/>
-    <w:pPr>
-      <w:tabs>
-        <w:tab w:val="center" w:pos="4320"/>
-        <w:tab w:val="right" w:pos="8640"/>
-      </w:tabs>
-    </w:pPr>
-  </w:style>
-  <w:style w:type="paragraph" w:styleId="TOC1">
-    <w:name w:val="toc 1"/>
-    <w:basedOn w:val="Normal"/>
-    <w:next w:val="Normal"/>
-    <w:autoRedefine/>
-    <w:semiHidden/>
-    <w:pPr>
-      <w:tabs>
-        <w:tab w:val="left" w:pos="1440"/>
-        <w:tab w:val="right" w:pos="10080"/>
-      </w:tabs>
-      <w:ind w:left="720" w:hanging="720"/>
-    </w:pPr>
-    <w:rPr>
-      <w:sz w:val="20"/>
-    </w:rPr>
-  </w:style>
-  <w:style w:type="paragraph" w:styleId="TOC2">
-    <w:name w:val="toc 2"/>
-    <w:basedOn w:val="Normal"/>
-    <w:next w:val="Normal"/>
-    <w:autoRedefine/>
-    <w:semiHidden/>
-    <w:pPr>
-      <w:tabs>
-        <w:tab w:val="left" w:pos="1440"/>
-        <w:tab w:val="right" w:leader="dot" w:pos="10800"/>
-      </w:tabs>
-      <w:ind w:left="720" w:hanging="720"/>
-      <w:jc w:val="right"/>
-    </w:pPr>
-    <w:rPr>
-      <w:noProof/>
-      <w:sz w:val="20"/>
-    </w:rPr>
-  </w:style>
-  <w:style w:type="paragraph" w:customStyle="1" w:styleId="By-laws">
-    <w:name w:val="By-laws"/>
-    <w:basedOn w:val="Normal"/>
-    <w:next w:val="Normal"/>
-    <w:rPr>
-      <w:lang w:val="en-CA"/>
-    </w:rPr>
-  </w:style>
-  <w:style w:type="character" w:styleId="Hyperlink">
-    <w:name w:val="Hyperlink"/>
-    <w:rsid w:val="00B92E9B"/>
-    <w:rPr>
-      <w:color w:val="0000FF"/>
-      <w:u w:val="single"/>
-    </w:rPr>
-  </w:style>
-  <w:style w:type="paragraph" w:styleId="BalloonText">
-    <w:name w:val="Balloon Text"/>
-    <w:basedOn w:val="Normal"/>
-    <w:link w:val="BalloonTextChar"/>
-    <w:rsid w:val="009D5CF5"/>
-    <w:rPr>
-      <w:rFonts w:ascii="Tahoma" w:hAnsi="Tahoma" w:cs="Tahoma"/>
-      <w:sz w:val="16"/>
-      <w:szCs w:val="16"/>
-    </w:rPr>
-  </w:style>
-  <w:style w:type="character" w:customStyle="1" w:styleId="BalloonTextChar">
-    <w:name w:val="Balloon Text Char"/>
-    <w:link w:val="BalloonText"/>
-    <w:rsid w:val="009D5CF5"/>
-    <w:rPr>
-      <w:rFonts w:ascii="Tahoma" w:hAnsi="Tahoma" w:cs="Tahoma"/>
-      <w:sz w:val="16"/>
-      <w:szCs w:val="16"/>
-      <w:lang w:val="en-US" w:eastAsia="en-US"/>
-    </w:rPr>
-  </w:style>
-  <w:style w:type="table" w:styleId="TableGrid">
-    <w:name w:val="Table Grid"/>
-    <w:basedOn w:val="TableNormal"/>
-    <w:rsid w:val="00D92187"/>
-    <w:tblPr>
-      <w:tblInd w:w="0" w:type="dxa"/>
-      <w:tblBorders>
-        <w:top w:val="single" w:sz="4" w:space="0" w:color="auto"/>
-        <w:left w:val="single" w:sz="4" w:space="0" w:color="auto"/>
-        <w:bottom w:val="single" w:sz="4" w:space="0" w:color="auto"/>
-        <w:right w:val="single" w:sz="4" w:space="0" w:color="auto"/>
-        <w:insideH w:val="single" w:sz="4" w:space="0" w:color="auto"/>
-        <w:insideV w:val="single" w:sz="4" w:space="0" w:color="auto"/>
-      </w:tblBorders>
-      <w:tblCellMar>
-        <w:top w:w="0" w:type="dxa"/>
-        <w:left w:w="108" w:type="dxa"/>
-        <w:bottom w:w="0" w:type="dxa"/>
-        <w:right w:w="108" w:type="dxa"/>
-      </w:tblCellMar>
-    </w:tblPr>
-  </w:style>
-</w:styles>
-</file>
-
-<file path=word/stylesWithEffects.xml><?xml version="1.0" encoding="utf-8"?>
-<w:styles xmlns:wpc="http://schemas.microsoft.com/office/word/2010/wordprocessingCanvas" xmlns:mc="http://schemas.openxmlformats.org/markup-compatibility/2006" xmlns:o="urn:schemas-microsoft-com:office:office" xmlns:r="http://schemas.openxmlformats.org/officeDocument/2006/relationships" xmlns:m="http://schemas.openxmlformats.org/officeDocument/2006/math" xmlns:v="urn:schemas-microsoft-com:vml" xmlns:wp14="http://schemas.microsoft.com/office/word/2010/wordprocessingDrawing" xmlns:wp="http://schemas.openxmlformats.org/drawingml/2006/wordprocessingDrawing" xmlns:w10="urn:schemas-microsoft-com:office:word" xmlns:w="http://schemas.openxmlformats.org/wordprocessingml/2006/main" xmlns:w14="http://schemas.microsoft.com/office/word/2010/wordml" xmlns:wpg="http://schemas.microsoft.com/office/word/2010/wordprocessingGroup" xmlns:wpi="http://schemas.microsoft.com/office/word/2010/wordprocessingInk" xmlns:wne="http://schemas.microsoft.com/office/word/2006/wordml" xmlns:wps="http://schemas.microsoft.com/office/word/2010/wordprocessingShape" mc:Ignorable="w14 wp14">
-  <w:docDefaults>
-    <w:rPrDefault>
-      <w:rPr>
-        <w:rFonts w:ascii="Times New Roman" w:eastAsia="Times New Roman" w:hAnsi="Times New Roman" w:cs="Times New Roman"/>
-        <w:lang w:val="en-US" w:eastAsia="en-US" w:bidi="ar-SA"/>
-      </w:rPr>
-    </w:rPrDefault>
-    <w:pPrDefault/>
-  </w:docDefaults>
-  <w:latentStyles w:defLockedState="0" w:defUIPriority="0" w:defSemiHidden="0" w:defUnhideWhenUsed="0" w:defQFormat="0" w:count="267">
-    <w:lsdException w:name="Normal" w:qFormat="1"/>
-    <w:lsdException w:name="heading 1" w:qFormat="1"/>
-    <w:lsdException w:name="heading 2" w:qFormat="1"/>
-    <w:lsdException w:name="heading 3" w:semiHidden="1" w:unhideWhenUsed="1" w:qFormat="1"/>
-    <w:lsdException w:name="heading 4" w:semiHidden="1" w:unhideWhenUsed="1" w:qFormat="1"/>
-    <w:lsdException w:name="heading 5" w:semiHidden="1" w:unhideWhenUsed="1" w:qFormat="1"/>
-    <w:lsdException w:name="heading 6" w:semiHidden="1" w:unhideWhenUsed="1" w:qFormat="1"/>
-    <w:lsdException w:name="heading 7" w:semiHidden="1" w:unhideWhenUsed="1" w:qFormat="1"/>
-    <w:lsdException w:name="heading 8" w:semiHidden="1" w:unhideWhenUsed="1" w:qFormat="1"/>
-    <w:lsdException w:name="heading 9" w:semiHidden="1" w:unhideWhenUsed="1" w:qFormat="1"/>
-    <w:lsdException w:name="caption" w:semiHidden="1" w:unhideWhenUsed="1" w:qFormat="1"/>
-    <w:lsdException w:name="Title" w:qFormat="1"/>
-    <w:lsdException w:name="Subtitle" w:qFormat="1"/>
-    <w:lsdException w:name="Strong" w:qFormat="1"/>
-    <w:lsdException w:name="Emphasis" w:qFormat="1"/>
-    <w:lsdException w:name="Normal Table" w:semiHidden="1" w:unhideWhenUsed="1"/>
-    <w:lsdException w:name="Table Simple 1" w:semiHidden="1" w:unhideWhenUsed="1"/>
-    <w:lsdException w:name="Table Simple 2" w:semiHidden="1" w:unhideWhenUsed="1"/>
-    <w:lsdException w:name="Table Simple 3" w:semiHidden="1" w:unhideWhenUsed="1"/>
-    <w:lsdException w:name="Table Classic 1" w:semiHidden="1" w:unhideWhenUsed="1"/>
-    <w:lsdException w:name="Table Classic 2" w:semiHidden="1" w:unhideWhenUsed="1"/>
-    <w:lsdException w:name="Table Classic 3" w:semiHidden="1" w:unhideWhenUsed="1"/>
-    <w:lsdException w:name="Table Classic 4" w:semiHidden="1" w:unhideWhenUsed="1"/>
-    <w:lsdException w:name="Table Colorful 1" w:semiHidden="1" w:unhideWhenUsed="1"/>
-    <w:lsdException w:name="Table Colorful 2" w:semiHidden="1" w:unhideWhenUsed="1"/>
-    <w:lsdException w:name="Table Colorful 3" w:semiHidden="1" w:unhideWhenUsed="1"/>
-    <w:lsdException w:name="Table Columns 1" w:semiHidden="1" w:unhideWhenUsed="1"/>
-    <w:lsdException w:name="Table Columns 2" w:semiHidden="1" w:unhideWhenUsed="1"/>
-    <w:lsdException w:name="Table Columns 3" w:semiHidden="1" w:unhideWhenUsed="1"/>
-    <w:lsdException w:name="Table Columns 4" w:semiHidden="1" w:unhideWhenUsed="1"/>
-    <w:lsdException w:name="Table Columns 5" w:semiHidden="1" w:unhideWhenUsed="1"/>
-    <w:lsdException w:name="Table Grid 1" w:semiHidden="1" w:unhideWhenUsed="1"/>
-    <w:lsdException w:name="Table Grid 2" w:semiHidden="1" w:unhideWhenUsed="1"/>
-    <w:lsdException w:name="Table Grid 3" w:semiHidden="1" w:unhideWhenUsed="1"/>
-    <w:lsdException w:name="Table Grid 4" w:semiHidden="1" w:unhideWhenUsed="1"/>
-    <w:lsdException w:name="Table Grid 5" w:semiHidden="1" w:unhideWhenUsed="1"/>
-    <w:lsdException w:name="Table Grid 6" w:semiHidden="1" w:unhideWhenUsed="1"/>
-    <w:lsdException w:name="Table Grid 7" w:semiHidden="1" w:unhideWhenUsed="1"/>
-    <w:lsdException w:name="Table Grid 8" w:semiHidden="1" w:unhideWhenUsed="1"/>
-    <w:lsdException w:name="Table List 1" w:semiHidden="1" w:unhideWhenUsed="1"/>
-    <w:lsdException w:name="Table List 2" w:semiHidden="1" w:unhideWhenUsed="1"/>
-    <w:lsdException w:name="Table List 3" w:semiHidden="1" w:unhideWhenUsed="1"/>
-    <w:lsdException w:name="Table List 4" w:semiHidden="1" w:unhideWhenUsed="1"/>
-    <w:lsdException w:name="Table List 5" w:semiHidden="1" w:unhideWhenUsed="1"/>
-    <w:lsdException w:name="Table List 6" w:semiHidden="1" w:unhideWhenUsed="1"/>
-    <w:lsdException w:name="Table List 7" w:semiHidden="1" w:unhideWhenUsed="1"/>
-    <w:lsdException w:name="Table List 8" w:semiHidden="1" w:unhideWhenUsed="1"/>
-    <w:lsdException w:name="Table 3D effects 1" w:semiHidden="1" w:unhideWhenUsed="1"/>
-    <w:lsdException w:name="Table 3D effects 2" w:semiHidden="1" w:unhideWhenUsed="1"/>
-    <w:lsdException w:name="Table 3D effects 3" w:semiHidden="1" w:unhideWhenUsed="1"/>
-    <w:lsdException w:name="Table Contemporary" w:semiHidden="1" w:unhideWhenUsed="1"/>
-    <w:lsdException w:name="Table Elegant" w:semiHidden="1" w:unhideWhenUsed="1"/>
-    <w:lsdException w:name="Table Professional" w:semiHidden="1" w:unhideWhenUsed="1"/>
-    <w:lsdException w:name="Table Subtle 1" w:semiHidden="1" w:unhideWhenUsed="1"/>
-    <w:lsdException w:name="Table Subtle 2" w:semiHidden="1" w:unhideWhenUsed="1"/>
-    <w:lsdException w:name="Table Web 1" w:semiHidden="1" w:unhideWhenUsed="1"/>
-    <w:lsdException w:name="Table Web 2" w:semiHidden="1" w:unhideWhenUsed="1"/>
-    <w:lsdException w:name="Table Web 3" w:semiHidden="1" w:unhideWhenUsed="1"/>
-    <w:lsdException w:name="Table Theme" w:semiHidden="1" w:unhideWhenUsed="1"/>
-    <w:lsdException w:name="Placeholder Text" w:uiPriority="67"/>
-    <w:lsdException w:name="No Spacing" w:uiPriority="68"/>
-    <w:lsdException w:name="Light Shading" w:uiPriority="69"/>
-    <w:lsdException w:name="Light List" w:uiPriority="70"/>
-    <w:lsdException w:name="Light Grid" w:uiPriority="71"/>
-    <w:lsdException w:name="Medium Shading 1" w:uiPriority="72"/>
-    <w:lsdException w:name="Medium Shading 2" w:uiPriority="73"/>
-    <w:lsdException w:name="Medium List 1" w:uiPriority="60"/>
-    <w:lsdException w:name="Medium List 2" w:uiPriority="61"/>
-    <w:lsdException w:name="Medium Grid 1" w:uiPriority="62"/>
-    <w:lsdException w:name="Medium Grid 2" w:uiPriority="63"/>
-    <w:lsdException w:name="Medium Grid 3" w:uiPriority="64"/>
-    <w:lsdException w:name="Dark List" w:uiPriority="65"/>
-    <w:lsdException w:name="Colorful Shading" w:uiPriority="99"/>
-    <w:lsdException w:name="Colorful List" w:uiPriority="34" w:qFormat="1"/>
-    <w:lsdException w:name="Colorful Grid" w:uiPriority="29" w:qFormat="1"/>
-    <w:lsdException w:name="Light Shading Accent 1" w:uiPriority="30" w:qFormat="1"/>
-    <w:lsdException w:name="Light List Accent 1" w:uiPriority="66"/>
-    <w:lsdException w:name="Light Grid Accent 1" w:uiPriority="67"/>
-    <w:lsdException w:name="Medium Shading 1 Accent 1" w:uiPriority="68"/>
-    <w:lsdException w:name="Medium Shading 2 Accent 1" w:uiPriority="69"/>
-    <w:lsdException w:name="Medium List 1 Accent 1" w:uiPriority="70"/>
-    <w:lsdException w:name="Revision" w:uiPriority="71"/>
-    <w:lsdException w:name="List Paragraph" w:uiPriority="72"/>
-    <w:lsdException w:name="Quote" w:uiPriority="73"/>
-    <w:lsdException w:name="Intense Quote" w:uiPriority="60"/>
-    <w:lsdException w:name="Medium List 2 Accent 1" w:uiPriority="61"/>
-    <w:lsdException w:name="Medium Grid 1 Accent 1" w:uiPriority="62"/>
-    <w:lsdException w:name="Medium Grid 2 Accent 1" w:uiPriority="63"/>
-    <w:lsdException w:name="Medium Grid 3 Accent 1" w:uiPriority="64"/>
-    <w:lsdException w:name="Dark List Accent 1" w:uiPriority="65"/>
-    <w:lsdException w:name="Colorful Shading Accent 1" w:uiPriority="66"/>
-    <w:lsdException w:name="Colorful List Accent 1" w:uiPriority="67"/>
-    <w:lsdException w:name="Colorful Grid Accent 1" w:uiPriority="68"/>
-    <w:lsdException w:name="Light Shading Accent 2" w:uiPriority="69"/>
-    <w:lsdException w:name="Light List Accent 2" w:uiPriority="70"/>
-    <w:lsdException w:name="Light Grid Accent 2" w:uiPriority="71"/>
-    <w:lsdException w:name="Medium Shading 1 Accent 2" w:uiPriority="72"/>
-    <w:lsdException w:name="Medium Shading 2 Accent 2" w:uiPriority="73"/>
-    <w:lsdException w:name="Medium List 1 Accent 2" w:uiPriority="60"/>
-    <w:lsdException w:name="Medium List 2 Accent 2" w:uiPriority="61"/>
-    <w:lsdException w:name="Medium Grid 1 Accent 2" w:uiPriority="62"/>
-    <w:lsdException w:name="Medium Grid 2 Accent 2" w:uiPriority="63"/>
-    <w:lsdException w:name="Medium Grid 3 Accent 2" w:uiPriority="64"/>
-    <w:lsdException w:name="Dark List Accent 2" w:uiPriority="65"/>
-    <w:lsdException w:name="Colorful Shading Accent 2" w:uiPriority="66"/>
-    <w:lsdException w:name="Colorful List Accent 2" w:uiPriority="67"/>
-    <w:lsdException w:name="Colorful Grid Accent 2" w:uiPriority="68"/>
-    <w:lsdException w:name="Light Shading Accent 3" w:uiPriority="69"/>
-    <w:lsdException w:name="Light List Accent 3" w:uiPriority="70"/>
-    <w:lsdException w:name="Light Grid Accent 3" w:uiPriority="71"/>
-    <w:lsdException w:name="Medium Shading 1 Accent 3" w:uiPriority="72"/>
-    <w:lsdException w:name="Medium Shading 2 Accent 3" w:uiPriority="73"/>
-    <w:lsdException w:name="Medium List 1 Accent 3" w:uiPriority="60"/>
-    <w:lsdException w:name="Medium List 2 Accent 3" w:uiPriority="61"/>
-    <w:lsdException w:name="Medium Grid 1 Accent 3" w:uiPriority="62"/>
-    <w:lsdException w:name="Medium Grid 2 Accent 3" w:uiPriority="63"/>
-    <w:lsdException w:name="Medium Grid 3 Accent 3" w:uiPriority="64"/>
-    <w:lsdException w:name="Dark List Accent 3" w:uiPriority="65"/>
-    <w:lsdException w:name="Colorful Shading Accent 3" w:uiPriority="66"/>
-    <w:lsdException w:name="Colorful List Accent 3" w:uiPriority="67"/>
-    <w:lsdException w:name="Colorful Grid Accent 3" w:uiPriority="68"/>
-    <w:lsdException w:name="Light Shading Accent 4" w:uiPriority="69"/>
-    <w:lsdException w:name="Light List Accent 4" w:uiPriority="70"/>
-    <w:lsdException w:name="Light Grid Accent 4" w:uiPriority="71"/>
-    <w:lsdException w:name="Medium Shading 1 Accent 4" w:uiPriority="72"/>
-    <w:lsdException w:name="Medium Shading 2 Accent 4" w:uiPriority="73"/>
-    <w:lsdException w:name="Medium List 1 Accent 4" w:uiPriority="60"/>
-    <w:lsdException w:name="Medium List 2 Accent 4" w:uiPriority="61"/>
-    <w:lsdException w:name="Medium Grid 1 Accent 4" w:uiPriority="62"/>
-    <w:lsdException w:name="Medium Grid 2 Accent 4" w:uiPriority="63"/>
-    <w:lsdException w:name="Medium Grid 3 Accent 4" w:uiPriority="64"/>
-    <w:lsdException w:name="Dark List Accent 4" w:uiPriority="65"/>
-    <w:lsdException w:name="Colorful Shading Accent 4" w:uiPriority="66"/>
-    <w:lsdException w:name="Colorful List Accent 4" w:uiPriority="67"/>
-    <w:lsdException w:name="Colorful Grid Accent 4" w:uiPriority="68"/>
-    <w:lsdException w:name="Light Shading Accent 5" w:uiPriority="69"/>
-    <w:lsdException w:name="Light List Accent 5" w:uiPriority="70"/>
-    <w:lsdException w:name="Light Grid Accent 5" w:uiPriority="71"/>
-    <w:lsdException w:name="Medium Shading 1 Accent 5" w:uiPriority="72"/>
-    <w:lsdException w:name="Medium Shading 2 Accent 5" w:uiPriority="73"/>
-    <w:lsdException w:name="Medium List 1 Accent 5" w:uiPriority="60"/>
-    <w:lsdException w:name="Medium List 2 Accent 5" w:uiPriority="61"/>
-    <w:lsdException w:name="Medium Grid 1 Accent 5" w:uiPriority="62"/>
-    <w:lsdException w:name="Medium Grid 2 Accent 5" w:uiPriority="63"/>
-    <w:lsdException w:name="Medium Grid 3 Accent 5" w:uiPriority="64"/>
-    <w:lsdException w:name="Dark List Accent 5" w:uiPriority="65"/>
-    <w:lsdException w:name="Colorful Shading Accent 5" w:uiPriority="66"/>
-    <w:lsdException w:name="Colorful List Accent 5" w:uiPriority="67"/>
-    <w:lsdException w:name="Colorful Grid Accent 5" w:uiPriority="68"/>
-    <w:lsdException w:name="Light Shading Accent 6" w:uiPriority="69"/>
-    <w:lsdException w:name="Light List Accent 6" w:uiPriority="70"/>
-    <w:lsdException w:name="Light Grid Accent 6" w:uiPriority="71"/>
-    <w:lsdException w:name="Medium Shading 1 Accent 6" w:uiPriority="72"/>
-    <w:lsdException w:name="Medium Shading 2 Accent 6" w:uiPriority="73"/>
-    <w:lsdException w:name="Medium List 1 Accent 6" w:uiPriority="19" w:qFormat="1"/>
-    <w:lsdException w:name="Medium List 2 Accent 6" w:uiPriority="21" w:qFormat="1"/>
-    <w:lsdException w:name="Medium Grid 1 Accent 6" w:uiPriority="31" w:qFormat="1"/>
-    <w:lsdException w:name="Medium Grid 2 Accent 6" w:uiPriority="32" w:qFormat="1"/>
-    <w:lsdException w:name="Medium Grid 3 Accent 6" w:uiPriority="33" w:qFormat="1"/>
-    <w:lsdException w:name="Dark List Accent 6" w:uiPriority="37"/>
-    <w:lsdException w:name="Colorful Shading Accent 6" w:uiPriority="39" w:qFormat="1"/>
-    <w:lsdException w:name="Colorful List Accent 6" w:uiPriority="72"/>
-    <w:lsdException w:name="Colorful Grid Accent 6" w:uiPriority="73"/>
-    <w:lsdException w:name="Subtle Emphasis" w:uiPriority="19" w:qFormat="1"/>
-    <w:lsdException w:name="Intense Emphasis" w:uiPriority="21" w:qFormat="1"/>
-    <w:lsdException w:name="Subtle Reference" w:uiPriority="31" w:qFormat="1"/>
-    <w:lsdException w:name="Intense Reference" w:uiPriority="32" w:qFormat="1"/>
-    <w:lsdException w:name="Book Title" w:uiPriority="33" w:qFormat="1"/>
-    <w:lsdException w:name="Bibliography" w:semiHidden="1" w:uiPriority="37" w:unhideWhenUsed="1"/>
-    <w:lsdException w:name="TOC Heading" w:semiHidden="1" w:uiPriority="39" w:unhideWhenUsed="1" w:qFormat="1"/>
+    <w:lsdException w:name="Plain Table 1" w:uiPriority="41"/>
+    <w:lsdException w:name="Plain Table 2" w:uiPriority="42"/>
+    <w:lsdException w:name="Plain Table 3" w:uiPriority="43"/>
+    <w:lsdException w:name="Plain Table 4" w:uiPriority="44"/>
+    <w:lsdException w:name="Plain Table 5" w:uiPriority="45"/>
+    <w:lsdException w:name="Grid Table Light" w:uiPriority="40"/>
+    <w:lsdException w:name="Grid Table 1 Light" w:uiPriority="46"/>
+    <w:lsdException w:name="Grid Table 2" w:uiPriority="47"/>
+    <w:lsdException w:name="Grid Table 3" w:uiPriority="48"/>
+    <w:lsdException w:name="Grid Table 4" w:uiPriority="49"/>
+    <w:lsdException w:name="Grid Table 5 Dark" w:uiPriority="50"/>
+    <w:lsdException w:name="Grid Table 6 Colorful" w:uiPriority="51"/>
+    <w:lsdException w:name="Grid Table 7 Colorful" w:uiPriority="52"/>
+    <w:lsdException w:name="Grid Table 1 Light Accent 1" w:uiPriority="46"/>
+    <w:lsdException w:name="Grid Table 2 Accent 1" w:uiPriority="47"/>
+    <w:lsdException w:name="Grid Table 3 Accent 1" w:uiPriority="48"/>
+    <w:lsdException w:name="Grid Table 4 Accent 1" w:uiPriority="49"/>
+    <w:lsdException w:name="Grid Table 5 Dark Accent 1" w:uiPriority="50"/>
+    <w:lsdException w:name="Grid Table 6 Colorful Accent 1" w:uiPriority="51"/>
+    <w:lsdException w:name="Grid Table 7 Colorful Accent 1" w:uiPriority="52"/>
+    <w:lsdException w:name="Grid Table 1 Light Accent 2" w:uiPriority="46"/>
+    <w:lsdException w:name="Grid Table 2 Accent 2" w:uiPriority="47"/>
+    <w:lsdException w:name="Grid Table 3 Accent 2" w:uiPriority="48"/>
+    <w:lsdException w:name="Grid Table 4 Accent 2" w:uiPriority="49"/>
+    <w:lsdException w:name="Grid Table 5 Dark Accent 2" w:uiPriority="50"/>
+    <w:lsdException w:name="Grid Table 6 Colorful Accent 2" w:uiPriority="51"/>
+    <w:lsdException w:name="Grid Table 7 Colorful Accent 2" w:uiPriority="52"/>
+    <w:lsdException w:name="Grid Table 1 Light Accent 3" w:uiPriority="46"/>
+    <w:lsdException w:name="Grid Table 2 Accent 3" w:uiPriority="47"/>
+    <w:lsdException w:name="Grid Table 3 Accent 3" w:uiPriority="48"/>
+    <w:lsdException w:name="Grid Table 4 Accent 3" w:uiPriority="49"/>
+    <w:lsdException w:name="Grid Table 5 Dark Accent 3" w:uiPriority="50"/>
+    <w:lsdException w:name="Grid Table 6 Colorful Accent 3" w:uiPriority="51"/>
+    <w:lsdException w:name="Grid Table 7 Colorful Accent 3" w:uiPriority="52"/>
+    <w:lsdException w:name="Grid Table 1 Light Accent 4" w:uiPriority="46"/>
+    <w:lsdException w:name="Grid Table 2 Accent 4" w:uiPriority="47"/>
+    <w:lsdException w:name="Grid Table 3 Accent 4" w:uiPriority="48"/>
+    <w:lsdException w:name="Grid Table 4 Accent 4" w:uiPriority="49"/>
+    <w:lsdException w:name="Grid Table 5 Dark Accent 4" w:uiPriority="50"/>
+    <w:lsdException w:name="Grid Table 6 Colorful Accent 4" w:uiPriority="51"/>
+    <w:lsdException w:name="Grid Table 7 Colorful Accent 4" w:uiPriority="52"/>
+    <w:lsdException w:name="Grid Table 1 Light Accent 5" w:uiPriority="46"/>
+    <w:lsdException w:name="Grid Table 2 Accent 5" w:uiPriority="47"/>
+    <w:lsdException w:name="Grid Table 3 Accent 5" w:uiPriority="48"/>
+    <w:lsdException w:name="Grid Table 4 Accent 5" w:uiPriority="49"/>
+    <w:lsdException w:name="Grid Table 5 Dark Accent 5" w:uiPriority="50"/>
+    <w:lsdException w:name="Grid Table 6 Colorful Accent 5" w:uiPriority="51"/>
+    <w:lsdException w:name="Grid Table 7 Colorful Accent 5" w:uiPriority="52"/>
+    <w:lsdException w:name="Grid Table 1 Light Accent 6" w:uiPriority="46"/>
+    <w:lsdException w:name="Grid Table 2 Accent 6" w:uiPriority="47"/>
+    <w:lsdException w:name="Grid Table 3 Accent 6" w:uiPriority="48"/>
+    <w:lsdException w:name="Grid Table 4 Accent 6" w:uiPriority="49"/>
+    <w:lsdException w:name="Grid Table 5 Dark Accent 6" w:uiPriority="50"/>
+    <w:lsdException w:name="Grid Table 6 Colorful Accent 6" w:uiPriority="51"/>
+    <w:lsdException w:name="Grid Table 7 Colorful Accent 6" w:uiPriority="52"/>
+    <w:lsdException w:name="List Table 1 Light" w:uiPriority="46"/>
+    <w:lsdException w:name="List Table 2" w:uiPriority="47"/>
+    <w:lsdException w:name="List Table 3" w:uiPriority="48"/>
+    <w:lsdException w:name="List Table 4" w:uiPriority="49"/>
+    <w:lsdException w:name="List Table 5 Dark" w:uiPriority="50"/>
+    <w:lsdException w:name="List Table 6 Colorful" w:uiPriority="51"/>
+    <w:lsdException w:name="List Table 7 Colorful" w:uiPriority="52"/>
+    <w:lsdException w:name="List Table 1 Light Accent 1" w:uiPriority="46"/>
+    <w:lsdException w:name="List Table 2 Accent 1" w:uiPriority="47"/>
+    <w:lsdException w:name="List Table 3 Accent 1" w:uiPriority="48"/>
+    <w:lsdException w:name="List Table 4 Accent 1" w:uiPriority="49"/>
+    <w:lsdException w:name="List Table 5 Dark Accent 1" w:uiPriority="50"/>
+    <w:lsdException w:name="List Table 6 Colorful Accent 1" w:uiPriority="51"/>
+    <w:lsdException w:name="List Table 7 Colorful Accent 1" w:uiPriority="52"/>
+    <w:lsdException w:name="List Table 1 Light Accent 2" w:uiPriority="46"/>
+    <w:lsdException w:name="List Table 2 Accent 2" w:uiPriority="47"/>
+    <w:lsdException w:name="List Table 3 Accent 2" w:uiPriority="48"/>
+    <w:lsdException w:name="List Table 4 Accent 2" w:uiPriority="49"/>
+    <w:lsdException w:name="List Table 5 Dark Accent 2" w:uiPriority="50"/>
+    <w:lsdException w:name="List Table 6 Colorful Accent 2" w:uiPriority="51"/>
+    <w:lsdException w:name="List Table 7 Colorful Accent 2" w:uiPriority="52"/>
+    <w:lsdException w:name="List Table 1 Light Accent 3" w:uiPriority="46"/>
+    <w:lsdException w:name="List Table 2 Accent 3" w:uiPriority="47"/>
+    <w:lsdException w:name="List Table 3 Accent 3" w:uiPriority="48"/>
+    <w:lsdException w:name="List Table 4 Accent 3" w:uiPriority="49"/>
+    <w:lsdException w:name="List Table 5 Dark Accent 3" w:uiPriority="50"/>
+    <w:lsdException w:name="List Table 6 Colorful Accent 3" w:uiPriority="51"/>
+    <w:lsdException w:name="List Table 7 Colorful Accent 3" w:uiPriority="52"/>
+    <w:lsdException w:name="List Table 1 Light Accent 4" w:uiPriority="46"/>
+    <w:lsdException w:name="List Table 2 Accent 4" w:uiPriority="47"/>
+    <w:lsdException w:name="List Table 3 Accent 4" w:uiPriority="48"/>
+    <w:lsdException w:name="List Table 4 Accent 4" w:uiPriority="49"/>
+    <w:lsdException w:name="List Table 5 Dark Accent 4" w:uiPriority="50"/>
+    <w:lsdException w:name="List Table 6 Colorful Accent 4" w:uiPriority="51"/>
+    <w:lsdException w:name="List Table 7 Colorful Accent 4" w:uiPriority="52"/>
+    <w:lsdException w:name="List Table 1 Light Accent 5" w:uiPriority="46"/>
+    <w:lsdException w:name="List Table 2 Accent 5" w:uiPriority="47"/>
+    <w:lsdException w:name="List Table 3 Accent 5" w:uiPriority="48"/>
+    <w:lsdException w:name="List Table 4 Accent 5" w:uiPriority="49"/>
+    <w:lsdException w:name="List Table 5 Dark Accent 5" w:uiPriority="50"/>
+    <w:lsdException w:name="List Table 6 Colorful Accent 5" w:uiPriority="51"/>
+    <w:lsdException w:name="List Table 7 Colorful Accent 5" w:uiPriority="52"/>
+    <w:lsdException w:name="List Table 1 Light Accent 6" w:uiPriority="46"/>
+    <w:lsdException w:name="List Table 2 Accent 6" w:uiPriority="47"/>
+    <w:lsdException w:name="List Table 3 Accent 6" w:uiPriority="48"/>
+    <w:lsdException w:name="List Table 4 Accent 6" w:uiPriority="49"/>
+    <w:lsdException w:name="List Table 5 Dark Accent 6" w:uiPriority="50"/>
+    <w:lsdException w:name="List Table 6 Colorful Accent 6" w:uiPriority="51"/>
+    <w:lsdException w:name="List Table 7 Colorful Accent 6" w:uiPriority="52"/>
+    <w:lsdException w:name="Mention" w:semiHidden="1" w:uiPriority="99" w:unhideWhenUsed="1"/>
   </w:latentStyles>
   <w:style w:type="paragraph" w:default="1" w:styleId="Normal">
     <w:name w:val="Normal"/>
@@ -13708,7 +13228,7 @@
   <a:extraClrSchemeLst/>
   <a:extLst>
     <a:ext uri="{05A4C25C-085E-4340-85A3-A5531E510DB2}">
-      <thm15:themeFamily xmlns:thm15="http://schemas.microsoft.com/office/thememl/2012/main" xmlns="" name="Office Theme" id="{62F939B6-93AF-4DB8-9C6B-D6C7DFDC589F}" vid="{4A3C46E8-61CC-4603-A589-7422A47A8E4A}"/>
+      <thm15:themeFamily xmlns:thm15="http://schemas.microsoft.com/office/thememl/2012/main" name="Office Theme" id="{62F939B6-93AF-4DB8-9C6B-D6C7DFDC589F}" vid="{4A3C46E8-61CC-4603-A589-7422A47A8E4A}"/>
     </a:ext>
   </a:extLst>
 </a:theme>

</xml_diff>